<commit_message>
Update style file and RC text
</commit_message>
<xml_diff>
--- a/v1-1/FIX_TechStd_Style_MASTER.docx
+++ b/v1-1/FIX_TechStd_Style_MASTER.docx
@@ -1,6 +1,6 @@
 
 <file path=word/document.xml><?xml version="1.0" encoding="utf-8"?>
-<w:document xmlns:wpc="http://schemas.microsoft.com/office/word/2010/wordprocessingCanvas" xmlns:cx="http://schemas.microsoft.com/office/drawing/2014/chartex" xmlns:cx1="http://schemas.microsoft.com/office/drawing/2015/9/8/chartex" xmlns:cx2="http://schemas.microsoft.com/office/drawing/2015/10/21/chartex" xmlns:cx3="http://schemas.microsoft.com/office/drawing/2016/5/9/chartex" xmlns:cx4="http://schemas.microsoft.com/office/drawing/2016/5/10/chartex" xmlns:cx5="http://schemas.microsoft.com/office/drawing/2016/5/11/chartex" xmlns:cx6="http://schemas.microsoft.com/office/drawing/2016/5/12/chartex" xmlns:cx7="http://schemas.microsoft.com/office/drawing/2016/5/13/chartex" xmlns:cx8="http://schemas.microsoft.com/office/drawing/2016/5/14/chartex" xmlns:mc="http://schemas.openxmlformats.org/markup-compatibility/2006" xmlns:aink="http://schemas.microsoft.com/office/drawing/2016/ink" xmlns:am3d="http://schemas.microsoft.com/office/drawing/2017/model3d" xmlns:o="urn:schemas-microsoft-com:office:office" xmlns:r="http://schemas.openxmlformats.org/officeDocument/2006/relationships" xmlns:m="http://schemas.openxmlformats.org/officeDocument/2006/math" xmlns:v="urn:schemas-microsoft-com:vml" xmlns:wp14="http://schemas.microsoft.com/office/word/2010/wordprocessingDrawing" xmlns:wp="http://schemas.openxmlformats.org/drawingml/2006/wordprocessingDrawing" xmlns:w10="urn:schemas-microsoft-com:office:word" xmlns:w="http://schemas.openxmlformats.org/wordprocessingml/2006/main" xmlns:w14="http://schemas.microsoft.com/office/word/2010/wordml" xmlns:w15="http://schemas.microsoft.com/office/word/2012/wordml" xmlns:w16cex="http://schemas.microsoft.com/office/word/2018/wordml/cex" xmlns:w16cid="http://schemas.microsoft.com/office/word/2016/wordml/cid" xmlns:w16="http://schemas.microsoft.com/office/word/2018/wordml" xmlns:w16sdtdh="http://schemas.microsoft.com/office/word/2020/wordml/sdtdatahash" xmlns:w16se="http://schemas.microsoft.com/office/word/2015/wordml/symex" xmlns:wpg="http://schemas.microsoft.com/office/word/2010/wordprocessingGroup" xmlns:wpi="http://schemas.microsoft.com/office/word/2010/wordprocessingInk" xmlns:wne="http://schemas.microsoft.com/office/word/2006/wordml" xmlns:wps="http://schemas.microsoft.com/office/word/2010/wordprocessingShape" mc:Ignorable="w14 w15 w16se w16cid w16 w16cex w16sdtdh wp14">
+<w:document xmlns:wpc="http://schemas.microsoft.com/office/word/2010/wordprocessingCanvas" xmlns:cx="http://schemas.microsoft.com/office/drawing/2014/chartex" xmlns:cx1="http://schemas.microsoft.com/office/drawing/2015/9/8/chartex" xmlns:cx2="http://schemas.microsoft.com/office/drawing/2015/10/21/chartex" xmlns:cx3="http://schemas.microsoft.com/office/drawing/2016/5/9/chartex" xmlns:cx4="http://schemas.microsoft.com/office/drawing/2016/5/10/chartex" xmlns:cx5="http://schemas.microsoft.com/office/drawing/2016/5/11/chartex" xmlns:cx6="http://schemas.microsoft.com/office/drawing/2016/5/12/chartex" xmlns:cx7="http://schemas.microsoft.com/office/drawing/2016/5/13/chartex" xmlns:cx8="http://schemas.microsoft.com/office/drawing/2016/5/14/chartex" xmlns:mc="http://schemas.openxmlformats.org/markup-compatibility/2006" xmlns:aink="http://schemas.microsoft.com/office/drawing/2016/ink" xmlns:am3d="http://schemas.microsoft.com/office/drawing/2017/model3d" xmlns:o="urn:schemas-microsoft-com:office:office" xmlns:oel="http://schemas.microsoft.com/office/2019/extlst" xmlns:r="http://schemas.openxmlformats.org/officeDocument/2006/relationships" xmlns:m="http://schemas.openxmlformats.org/officeDocument/2006/math" xmlns:v="urn:schemas-microsoft-com:vml" xmlns:wp14="http://schemas.microsoft.com/office/word/2010/wordprocessingDrawing" xmlns:wp="http://schemas.openxmlformats.org/drawingml/2006/wordprocessingDrawing" xmlns:w10="urn:schemas-microsoft-com:office:word" xmlns:w="http://schemas.openxmlformats.org/wordprocessingml/2006/main" xmlns:w14="http://schemas.microsoft.com/office/word/2010/wordml" xmlns:w15="http://schemas.microsoft.com/office/word/2012/wordml" xmlns:w16cex="http://schemas.microsoft.com/office/word/2018/wordml/cex" xmlns:w16cid="http://schemas.microsoft.com/office/word/2016/wordml/cid" xmlns:w16="http://schemas.microsoft.com/office/word/2018/wordml" xmlns:w16sdtdh="http://schemas.microsoft.com/office/word/2020/wordml/sdtdatahash" xmlns:w16se="http://schemas.microsoft.com/office/word/2015/wordml/symex" xmlns:wpg="http://schemas.microsoft.com/office/word/2010/wordprocessingGroup" xmlns:wpi="http://schemas.microsoft.com/office/word/2010/wordprocessingInk" xmlns:wne="http://schemas.microsoft.com/office/word/2006/wordml" xmlns:wps="http://schemas.microsoft.com/office/word/2010/wordprocessingShape" mc:Ignorable="w14 w15 w16se w16cid w16 w16cex w16sdtdh wp14">
   <w:body>
     <w:p>
       <w:pPr>
@@ -702,11 +702,19 @@
           <w:szCs w:val="20"/>
         </w:rPr>
       </w:pPr>
+      <w:proofErr w:type="spellStart"/>
       <w:r>
         <w:rPr>
           <w:szCs w:val="20"/>
         </w:rPr>
-        <w:t>PlantUML sequence diagram (</w:t>
+        <w:t>PlantUML</w:t>
+      </w:r>
+      <w:proofErr w:type="spellEnd"/>
+      <w:r>
+        <w:rPr>
+          <w:szCs w:val="20"/>
+        </w:rPr>
+        <w:t xml:space="preserve"> sequence diagram (</w:t>
       </w:r>
       <w:r>
         <w:rPr>
@@ -725,8 +733,13 @@
       <w:pPr>
         <w:pStyle w:val="PlantUMLComponent"/>
       </w:pPr>
-      <w:r>
-        <w:t xml:space="preserve">PlantUML </w:t>
+      <w:proofErr w:type="spellStart"/>
+      <w:r>
+        <w:t>PlantUML</w:t>
+      </w:r>
+      <w:proofErr w:type="spellEnd"/>
+      <w:r>
+        <w:t xml:space="preserve"> </w:t>
       </w:r>
       <w:r>
         <w:t>component</w:t>
@@ -796,8 +809,17 @@
           <w:rStyle w:val="KeywordTok"/>
           <w:lang w:val="en-US"/>
         </w:rPr>
-        <w:t>&lt;fixr:field</w:t>
-      </w:r>
+        <w:t>&lt;</w:t>
+      </w:r>
+      <w:proofErr w:type="spellStart"/>
+      <w:r>
+        <w:rPr>
+          <w:rStyle w:val="KeywordTok"/>
+          <w:lang w:val="en-US"/>
+        </w:rPr>
+        <w:t>fixr:field</w:t>
+      </w:r>
+      <w:proofErr w:type="spellEnd"/>
       <w:r>
         <w:rPr>
           <w:rStyle w:val="OtherTok"/>
@@ -824,7 +846,23 @@
           <w:rStyle w:val="StringTok"/>
           <w:lang w:val="en-US"/>
         </w:rPr>
-        <w:t>"RefSeqNum"</w:t>
+        <w:t>"</w:t>
+      </w:r>
+      <w:proofErr w:type="spellStart"/>
+      <w:r>
+        <w:rPr>
+          <w:rStyle w:val="StringTok"/>
+          <w:lang w:val="en-US"/>
+        </w:rPr>
+        <w:t>RefSeqNum</w:t>
+      </w:r>
+      <w:proofErr w:type="spellEnd"/>
+      <w:r>
+        <w:rPr>
+          <w:rStyle w:val="StringTok"/>
+          <w:lang w:val="en-US"/>
+        </w:rPr>
+        <w:t>"</w:t>
       </w:r>
       <w:r>
         <w:rPr>
@@ -851,7 +889,23 @@
           <w:rStyle w:val="KeywordTok"/>
           <w:lang w:val="en-US"/>
         </w:rPr>
-        <w:t>&lt;fixr:annotation&gt;</w:t>
+        <w:t>&lt;</w:t>
+      </w:r>
+      <w:proofErr w:type="spellStart"/>
+      <w:r>
+        <w:rPr>
+          <w:rStyle w:val="KeywordTok"/>
+          <w:lang w:val="en-US"/>
+        </w:rPr>
+        <w:t>fixr:annotation</w:t>
+      </w:r>
+      <w:proofErr w:type="spellEnd"/>
+      <w:r>
+        <w:rPr>
+          <w:rStyle w:val="KeywordTok"/>
+          <w:lang w:val="en-US"/>
+        </w:rPr>
+        <w:t>&gt;</w:t>
       </w:r>
       <w:r>
         <w:rPr>
@@ -871,21 +925,62 @@
           <w:rStyle w:val="KeywordTok"/>
           <w:lang w:val="en-US"/>
         </w:rPr>
-        <w:t>&lt;fixr:documentation</w:t>
-      </w:r>
+        <w:t>&lt;</w:t>
+      </w:r>
+      <w:proofErr w:type="spellStart"/>
+      <w:r>
+        <w:rPr>
+          <w:rStyle w:val="KeywordTok"/>
+          <w:lang w:val="en-US"/>
+        </w:rPr>
+        <w:t>fixr:documentation</w:t>
+      </w:r>
+      <w:proofErr w:type="spellEnd"/>
       <w:r>
         <w:rPr>
           <w:rStyle w:val="OtherTok"/>
           <w:lang w:val="en-US"/>
         </w:rPr>
-        <w:t xml:space="preserve"> langId=</w:t>
+        <w:t xml:space="preserve"> </w:t>
+      </w:r>
+      <w:proofErr w:type="spellStart"/>
+      <w:r>
+        <w:rPr>
+          <w:rStyle w:val="OtherTok"/>
+          <w:lang w:val="en-US"/>
+        </w:rPr>
+        <w:t>langId</w:t>
+      </w:r>
+      <w:proofErr w:type="spellEnd"/>
+      <w:r>
+        <w:rPr>
+          <w:rStyle w:val="OtherTok"/>
+          <w:lang w:val="en-US"/>
+        </w:rPr>
+        <w:t>=</w:t>
       </w:r>
       <w:r>
         <w:rPr>
           <w:rStyle w:val="StringTok"/>
           <w:lang w:val="en-US"/>
         </w:rPr>
-        <w:t>"en-us"</w:t>
+        <w:t>"</w:t>
+      </w:r>
+      <w:proofErr w:type="spellStart"/>
+      <w:r>
+        <w:rPr>
+          <w:rStyle w:val="StringTok"/>
+          <w:lang w:val="en-US"/>
+        </w:rPr>
+        <w:t>en</w:t>
+      </w:r>
+      <w:proofErr w:type="spellEnd"/>
+      <w:r>
+        <w:rPr>
+          <w:rStyle w:val="StringTok"/>
+          <w:lang w:val="en-US"/>
+        </w:rPr>
+        <w:t>-us"</w:t>
       </w:r>
       <w:r>
         <w:rPr>
@@ -939,7 +1034,23 @@
           <w:rStyle w:val="KeywordTok"/>
           <w:lang w:val="en-US"/>
         </w:rPr>
-        <w:t>&lt;/fixr:documentation&gt;</w:t>
+        <w:t>&lt;/</w:t>
+      </w:r>
+      <w:proofErr w:type="spellStart"/>
+      <w:r>
+        <w:rPr>
+          <w:rStyle w:val="KeywordTok"/>
+          <w:lang w:val="en-US"/>
+        </w:rPr>
+        <w:t>fixr:documentation</w:t>
+      </w:r>
+      <w:proofErr w:type="spellEnd"/>
+      <w:r>
+        <w:rPr>
+          <w:rStyle w:val="KeywordTok"/>
+          <w:lang w:val="en-US"/>
+        </w:rPr>
+        <w:t>&gt;</w:t>
       </w:r>
       <w:r>
         <w:rPr>
@@ -959,7 +1070,23 @@
           <w:rStyle w:val="KeywordTok"/>
           <w:lang w:val="en-US"/>
         </w:rPr>
-        <w:t>&lt;/fixr:annotation&gt;</w:t>
+        <w:t>&lt;/</w:t>
+      </w:r>
+      <w:proofErr w:type="spellStart"/>
+      <w:r>
+        <w:rPr>
+          <w:rStyle w:val="KeywordTok"/>
+          <w:lang w:val="en-US"/>
+        </w:rPr>
+        <w:t>fixr:annotation</w:t>
+      </w:r>
+      <w:proofErr w:type="spellEnd"/>
+      <w:r>
+        <w:rPr>
+          <w:rStyle w:val="KeywordTok"/>
+          <w:lang w:val="en-US"/>
+        </w:rPr>
+        <w:t>&gt;</w:t>
       </w:r>
       <w:r>
         <w:rPr>
@@ -972,16 +1099,34 @@
           <w:rStyle w:val="KeywordTok"/>
           <w:lang w:val="en-US"/>
         </w:rPr>
-        <w:t>&lt;/fixr:field&gt;</w:t>
+        <w:t>&lt;/</w:t>
+      </w:r>
+      <w:proofErr w:type="spellStart"/>
+      <w:r>
+        <w:rPr>
+          <w:rStyle w:val="KeywordTok"/>
+          <w:lang w:val="en-US"/>
+        </w:rPr>
+        <w:t>fixr:field</w:t>
+      </w:r>
+      <w:proofErr w:type="spellEnd"/>
+      <w:r>
+        <w:rPr>
+          <w:rStyle w:val="KeywordTok"/>
+          <w:lang w:val="en-US"/>
+        </w:rPr>
+        <w:t>&gt;</w:t>
       </w:r>
     </w:p>
     <w:p>
       <w:pPr>
         <w:pStyle w:val="BodyText"/>
       </w:pPr>
+      <w:proofErr w:type="spellStart"/>
       <w:r>
         <w:t>FIXCompact</w:t>
       </w:r>
+      <w:proofErr w:type="spellEnd"/>
     </w:p>
     <w:p>
       <w:pPr>
@@ -1348,9 +1493,14 @@
       <w:pPr>
         <w:pStyle w:val="DefinitionTerm"/>
       </w:pPr>
+      <w:proofErr w:type="spellStart"/>
       <w:r>
         <w:lastRenderedPageBreak/>
-        <w:t xml:space="preserve">DefinitionTerm </w:t>
+        <w:t>DefinitionTerm</w:t>
+      </w:r>
+      <w:proofErr w:type="spellEnd"/>
+      <w:r>
+        <w:t xml:space="preserve"> </w:t>
       </w:r>
     </w:p>
     <w:p>
@@ -1396,12 +1546,36 @@
         <w:t xml:space="preserve"> position</w:t>
       </w:r>
       <w:r>
-        <w:t>. Pandoc currently sets it to 1cm when using this style document.</w:t>
+        <w:t xml:space="preserve">. </w:t>
+      </w:r>
+      <w:proofErr w:type="spellStart"/>
+      <w:r>
+        <w:t>Pandoc</w:t>
+      </w:r>
+      <w:proofErr w:type="spellEnd"/>
+      <w:r>
+        <w:t xml:space="preserve"> currently sets it to 1cm when using this style document.</w:t>
       </w:r>
     </w:p>
     <w:p>
       <w:r>
-        <w:t xml:space="preserve">The following (desired) list styles are not considered by Pandoc as they are not formal docx-styles but part of numbering.xml which Pandoc ignores. However, there is a renewed interest in the community to get bullets customizable (see </w:t>
+        <w:t xml:space="preserve">The following (desired) list styles are not considered by </w:t>
+      </w:r>
+      <w:proofErr w:type="spellStart"/>
+      <w:r>
+        <w:t>Pandoc</w:t>
+      </w:r>
+      <w:proofErr w:type="spellEnd"/>
+      <w:r>
+        <w:t xml:space="preserve"> as they are not formal docx-styles but part of numbering.xml which </w:t>
+      </w:r>
+      <w:proofErr w:type="spellStart"/>
+      <w:r>
+        <w:t>Pandoc</w:t>
+      </w:r>
+      <w:proofErr w:type="spellEnd"/>
+      <w:r>
+        <w:t xml:space="preserve"> ignores. However, there is a renewed interest in the community to get bullets customizable (see </w:t>
       </w:r>
       <w:hyperlink r:id="rId9" w:history="1">
         <w:r>
@@ -1661,7 +1835,7 @@
 </file>
 
 <file path=word/endnotes.xml><?xml version="1.0" encoding="utf-8"?>
-<w:endnotes xmlns:wpc="http://schemas.microsoft.com/office/word/2010/wordprocessingCanvas" xmlns:cx="http://schemas.microsoft.com/office/drawing/2014/chartex" xmlns:cx1="http://schemas.microsoft.com/office/drawing/2015/9/8/chartex" xmlns:cx2="http://schemas.microsoft.com/office/drawing/2015/10/21/chartex" xmlns:cx3="http://schemas.microsoft.com/office/drawing/2016/5/9/chartex" xmlns:cx4="http://schemas.microsoft.com/office/drawing/2016/5/10/chartex" xmlns:cx5="http://schemas.microsoft.com/office/drawing/2016/5/11/chartex" xmlns:cx6="http://schemas.microsoft.com/office/drawing/2016/5/12/chartex" xmlns:cx7="http://schemas.microsoft.com/office/drawing/2016/5/13/chartex" xmlns:cx8="http://schemas.microsoft.com/office/drawing/2016/5/14/chartex" xmlns:mc="http://schemas.openxmlformats.org/markup-compatibility/2006" xmlns:aink="http://schemas.microsoft.com/office/drawing/2016/ink" xmlns:am3d="http://schemas.microsoft.com/office/drawing/2017/model3d" xmlns:o="urn:schemas-microsoft-com:office:office" xmlns:r="http://schemas.openxmlformats.org/officeDocument/2006/relationships" xmlns:m="http://schemas.openxmlformats.org/officeDocument/2006/math" xmlns:v="urn:schemas-microsoft-com:vml" xmlns:wp14="http://schemas.microsoft.com/office/word/2010/wordprocessingDrawing" xmlns:wp="http://schemas.openxmlformats.org/drawingml/2006/wordprocessingDrawing" xmlns:w10="urn:schemas-microsoft-com:office:word" xmlns:w="http://schemas.openxmlformats.org/wordprocessingml/2006/main" xmlns:w14="http://schemas.microsoft.com/office/word/2010/wordml" xmlns:w15="http://schemas.microsoft.com/office/word/2012/wordml" xmlns:w16cex="http://schemas.microsoft.com/office/word/2018/wordml/cex" xmlns:w16cid="http://schemas.microsoft.com/office/word/2016/wordml/cid" xmlns:w16="http://schemas.microsoft.com/office/word/2018/wordml" xmlns:w16sdtdh="http://schemas.microsoft.com/office/word/2020/wordml/sdtdatahash" xmlns:w16se="http://schemas.microsoft.com/office/word/2015/wordml/symex" xmlns:wpg="http://schemas.microsoft.com/office/word/2010/wordprocessingGroup" xmlns:wpi="http://schemas.microsoft.com/office/word/2010/wordprocessingInk" xmlns:wne="http://schemas.microsoft.com/office/word/2006/wordml" xmlns:wps="http://schemas.microsoft.com/office/word/2010/wordprocessingShape" mc:Ignorable="w14 w15 w16se w16cid w16 w16cex w16sdtdh wp14">
+<w:endnotes xmlns:wpc="http://schemas.microsoft.com/office/word/2010/wordprocessingCanvas" xmlns:cx="http://schemas.microsoft.com/office/drawing/2014/chartex" xmlns:cx1="http://schemas.microsoft.com/office/drawing/2015/9/8/chartex" xmlns:cx2="http://schemas.microsoft.com/office/drawing/2015/10/21/chartex" xmlns:cx3="http://schemas.microsoft.com/office/drawing/2016/5/9/chartex" xmlns:cx4="http://schemas.microsoft.com/office/drawing/2016/5/10/chartex" xmlns:cx5="http://schemas.microsoft.com/office/drawing/2016/5/11/chartex" xmlns:cx6="http://schemas.microsoft.com/office/drawing/2016/5/12/chartex" xmlns:cx7="http://schemas.microsoft.com/office/drawing/2016/5/13/chartex" xmlns:cx8="http://schemas.microsoft.com/office/drawing/2016/5/14/chartex" xmlns:mc="http://schemas.openxmlformats.org/markup-compatibility/2006" xmlns:aink="http://schemas.microsoft.com/office/drawing/2016/ink" xmlns:am3d="http://schemas.microsoft.com/office/drawing/2017/model3d" xmlns:o="urn:schemas-microsoft-com:office:office" xmlns:oel="http://schemas.microsoft.com/office/2019/extlst" xmlns:r="http://schemas.openxmlformats.org/officeDocument/2006/relationships" xmlns:m="http://schemas.openxmlformats.org/officeDocument/2006/math" xmlns:v="urn:schemas-microsoft-com:vml" xmlns:wp14="http://schemas.microsoft.com/office/word/2010/wordprocessingDrawing" xmlns:wp="http://schemas.openxmlformats.org/drawingml/2006/wordprocessingDrawing" xmlns:w10="urn:schemas-microsoft-com:office:word" xmlns:w="http://schemas.openxmlformats.org/wordprocessingml/2006/main" xmlns:w14="http://schemas.microsoft.com/office/word/2010/wordml" xmlns:w15="http://schemas.microsoft.com/office/word/2012/wordml" xmlns:w16cex="http://schemas.microsoft.com/office/word/2018/wordml/cex" xmlns:w16cid="http://schemas.microsoft.com/office/word/2016/wordml/cid" xmlns:w16="http://schemas.microsoft.com/office/word/2018/wordml" xmlns:w16sdtdh="http://schemas.microsoft.com/office/word/2020/wordml/sdtdatahash" xmlns:w16se="http://schemas.microsoft.com/office/word/2015/wordml/symex" xmlns:wpg="http://schemas.microsoft.com/office/word/2010/wordprocessingGroup" xmlns:wpi="http://schemas.microsoft.com/office/word/2010/wordprocessingInk" xmlns:wne="http://schemas.microsoft.com/office/word/2006/wordml" xmlns:wps="http://schemas.microsoft.com/office/word/2010/wordprocessingShape" mc:Ignorable="w14 w15 w16se w16cid w16 w16cex w16sdtdh wp14">
   <w:endnote w:type="separator" w:id="-1">
     <w:p>
       <w:pPr>
@@ -1686,7 +1860,7 @@
 </file>
 
 <file path=word/footer1.xml><?xml version="1.0" encoding="utf-8"?>
-<w:ftr xmlns:wpc="http://schemas.microsoft.com/office/word/2010/wordprocessingCanvas" xmlns:cx="http://schemas.microsoft.com/office/drawing/2014/chartex" xmlns:cx1="http://schemas.microsoft.com/office/drawing/2015/9/8/chartex" xmlns:cx2="http://schemas.microsoft.com/office/drawing/2015/10/21/chartex" xmlns:cx3="http://schemas.microsoft.com/office/drawing/2016/5/9/chartex" xmlns:cx4="http://schemas.microsoft.com/office/drawing/2016/5/10/chartex" xmlns:cx5="http://schemas.microsoft.com/office/drawing/2016/5/11/chartex" xmlns:cx6="http://schemas.microsoft.com/office/drawing/2016/5/12/chartex" xmlns:cx7="http://schemas.microsoft.com/office/drawing/2016/5/13/chartex" xmlns:cx8="http://schemas.microsoft.com/office/drawing/2016/5/14/chartex" xmlns:mc="http://schemas.openxmlformats.org/markup-compatibility/2006" xmlns:aink="http://schemas.microsoft.com/office/drawing/2016/ink" xmlns:am3d="http://schemas.microsoft.com/office/drawing/2017/model3d" xmlns:o="urn:schemas-microsoft-com:office:office" xmlns:r="http://schemas.openxmlformats.org/officeDocument/2006/relationships" xmlns:m="http://schemas.openxmlformats.org/officeDocument/2006/math" xmlns:v="urn:schemas-microsoft-com:vml" xmlns:wp14="http://schemas.microsoft.com/office/word/2010/wordprocessingDrawing" xmlns:wp="http://schemas.openxmlformats.org/drawingml/2006/wordprocessingDrawing" xmlns:w10="urn:schemas-microsoft-com:office:word" xmlns:w="http://schemas.openxmlformats.org/wordprocessingml/2006/main" xmlns:w14="http://schemas.microsoft.com/office/word/2010/wordml" xmlns:w15="http://schemas.microsoft.com/office/word/2012/wordml" xmlns:w16cex="http://schemas.microsoft.com/office/word/2018/wordml/cex" xmlns:w16cid="http://schemas.microsoft.com/office/word/2016/wordml/cid" xmlns:w16="http://schemas.microsoft.com/office/word/2018/wordml" xmlns:w16sdtdh="http://schemas.microsoft.com/office/word/2020/wordml/sdtdatahash" xmlns:w16se="http://schemas.microsoft.com/office/word/2015/wordml/symex" xmlns:wpg="http://schemas.microsoft.com/office/word/2010/wordprocessingGroup" xmlns:wpi="http://schemas.microsoft.com/office/word/2010/wordprocessingInk" xmlns:wne="http://schemas.microsoft.com/office/word/2006/wordml" xmlns:wps="http://schemas.microsoft.com/office/word/2010/wordprocessingShape" mc:Ignorable="w14 w15 w16se w16cid w16 w16cex w16sdtdh wp14">
+<w:ftr xmlns:wpc="http://schemas.microsoft.com/office/word/2010/wordprocessingCanvas" xmlns:cx="http://schemas.microsoft.com/office/drawing/2014/chartex" xmlns:cx1="http://schemas.microsoft.com/office/drawing/2015/9/8/chartex" xmlns:cx2="http://schemas.microsoft.com/office/drawing/2015/10/21/chartex" xmlns:cx3="http://schemas.microsoft.com/office/drawing/2016/5/9/chartex" xmlns:cx4="http://schemas.microsoft.com/office/drawing/2016/5/10/chartex" xmlns:cx5="http://schemas.microsoft.com/office/drawing/2016/5/11/chartex" xmlns:cx6="http://schemas.microsoft.com/office/drawing/2016/5/12/chartex" xmlns:cx7="http://schemas.microsoft.com/office/drawing/2016/5/13/chartex" xmlns:cx8="http://schemas.microsoft.com/office/drawing/2016/5/14/chartex" xmlns:mc="http://schemas.openxmlformats.org/markup-compatibility/2006" xmlns:aink="http://schemas.microsoft.com/office/drawing/2016/ink" xmlns:am3d="http://schemas.microsoft.com/office/drawing/2017/model3d" xmlns:o="urn:schemas-microsoft-com:office:office" xmlns:oel="http://schemas.microsoft.com/office/2019/extlst" xmlns:r="http://schemas.openxmlformats.org/officeDocument/2006/relationships" xmlns:m="http://schemas.openxmlformats.org/officeDocument/2006/math" xmlns:v="urn:schemas-microsoft-com:vml" xmlns:wp14="http://schemas.microsoft.com/office/word/2010/wordprocessingDrawing" xmlns:wp="http://schemas.openxmlformats.org/drawingml/2006/wordprocessingDrawing" xmlns:w10="urn:schemas-microsoft-com:office:word" xmlns:w="http://schemas.openxmlformats.org/wordprocessingml/2006/main" xmlns:w14="http://schemas.microsoft.com/office/word/2010/wordml" xmlns:w15="http://schemas.microsoft.com/office/word/2012/wordml" xmlns:w16cex="http://schemas.microsoft.com/office/word/2018/wordml/cex" xmlns:w16cid="http://schemas.microsoft.com/office/word/2016/wordml/cid" xmlns:w16="http://schemas.microsoft.com/office/word/2018/wordml" xmlns:w16sdtdh="http://schemas.microsoft.com/office/word/2020/wordml/sdtdatahash" xmlns:w16se="http://schemas.microsoft.com/office/word/2015/wordml/symex" xmlns:wpg="http://schemas.microsoft.com/office/word/2010/wordprocessingGroup" xmlns:wpi="http://schemas.microsoft.com/office/word/2010/wordprocessingInk" xmlns:wne="http://schemas.microsoft.com/office/word/2006/wordml" xmlns:wps="http://schemas.microsoft.com/office/word/2010/wordprocessingShape" mc:Ignorable="w14 w15 w16se w16cid w16 w16cex w16sdtdh wp14">
   <w:p>
     <w:pPr>
       <w:pStyle w:val="Footer"/>
@@ -1782,7 +1956,7 @@
 </file>
 
 <file path=word/footer2.xml><?xml version="1.0" encoding="utf-8"?>
-<w:ftr xmlns:wpc="http://schemas.microsoft.com/office/word/2010/wordprocessingCanvas" xmlns:cx="http://schemas.microsoft.com/office/drawing/2014/chartex" xmlns:cx1="http://schemas.microsoft.com/office/drawing/2015/9/8/chartex" xmlns:cx2="http://schemas.microsoft.com/office/drawing/2015/10/21/chartex" xmlns:cx3="http://schemas.microsoft.com/office/drawing/2016/5/9/chartex" xmlns:cx4="http://schemas.microsoft.com/office/drawing/2016/5/10/chartex" xmlns:cx5="http://schemas.microsoft.com/office/drawing/2016/5/11/chartex" xmlns:cx6="http://schemas.microsoft.com/office/drawing/2016/5/12/chartex" xmlns:cx7="http://schemas.microsoft.com/office/drawing/2016/5/13/chartex" xmlns:cx8="http://schemas.microsoft.com/office/drawing/2016/5/14/chartex" xmlns:mc="http://schemas.openxmlformats.org/markup-compatibility/2006" xmlns:aink="http://schemas.microsoft.com/office/drawing/2016/ink" xmlns:am3d="http://schemas.microsoft.com/office/drawing/2017/model3d" xmlns:o="urn:schemas-microsoft-com:office:office" xmlns:r="http://schemas.openxmlformats.org/officeDocument/2006/relationships" xmlns:m="http://schemas.openxmlformats.org/officeDocument/2006/math" xmlns:v="urn:schemas-microsoft-com:vml" xmlns:wp14="http://schemas.microsoft.com/office/word/2010/wordprocessingDrawing" xmlns:wp="http://schemas.openxmlformats.org/drawingml/2006/wordprocessingDrawing" xmlns:w10="urn:schemas-microsoft-com:office:word" xmlns:w="http://schemas.openxmlformats.org/wordprocessingml/2006/main" xmlns:w14="http://schemas.microsoft.com/office/word/2010/wordml" xmlns:w15="http://schemas.microsoft.com/office/word/2012/wordml" xmlns:w16cex="http://schemas.microsoft.com/office/word/2018/wordml/cex" xmlns:w16cid="http://schemas.microsoft.com/office/word/2016/wordml/cid" xmlns:w16="http://schemas.microsoft.com/office/word/2018/wordml" xmlns:w16sdtdh="http://schemas.microsoft.com/office/word/2020/wordml/sdtdatahash" xmlns:w16se="http://schemas.microsoft.com/office/word/2015/wordml/symex" xmlns:wpg="http://schemas.microsoft.com/office/word/2010/wordprocessingGroup" xmlns:wpi="http://schemas.microsoft.com/office/word/2010/wordprocessingInk" xmlns:wne="http://schemas.microsoft.com/office/word/2006/wordml" xmlns:wps="http://schemas.microsoft.com/office/word/2010/wordprocessingShape" mc:Ignorable="w14 w15 w16se w16cid w16 w16cex w16sdtdh wp14">
+<w:ftr xmlns:wpc="http://schemas.microsoft.com/office/word/2010/wordprocessingCanvas" xmlns:cx="http://schemas.microsoft.com/office/drawing/2014/chartex" xmlns:cx1="http://schemas.microsoft.com/office/drawing/2015/9/8/chartex" xmlns:cx2="http://schemas.microsoft.com/office/drawing/2015/10/21/chartex" xmlns:cx3="http://schemas.microsoft.com/office/drawing/2016/5/9/chartex" xmlns:cx4="http://schemas.microsoft.com/office/drawing/2016/5/10/chartex" xmlns:cx5="http://schemas.microsoft.com/office/drawing/2016/5/11/chartex" xmlns:cx6="http://schemas.microsoft.com/office/drawing/2016/5/12/chartex" xmlns:cx7="http://schemas.microsoft.com/office/drawing/2016/5/13/chartex" xmlns:cx8="http://schemas.microsoft.com/office/drawing/2016/5/14/chartex" xmlns:mc="http://schemas.openxmlformats.org/markup-compatibility/2006" xmlns:aink="http://schemas.microsoft.com/office/drawing/2016/ink" xmlns:am3d="http://schemas.microsoft.com/office/drawing/2017/model3d" xmlns:o="urn:schemas-microsoft-com:office:office" xmlns:oel="http://schemas.microsoft.com/office/2019/extlst" xmlns:r="http://schemas.openxmlformats.org/officeDocument/2006/relationships" xmlns:m="http://schemas.openxmlformats.org/officeDocument/2006/math" xmlns:v="urn:schemas-microsoft-com:vml" xmlns:wp14="http://schemas.microsoft.com/office/word/2010/wordprocessingDrawing" xmlns:wp="http://schemas.openxmlformats.org/drawingml/2006/wordprocessingDrawing" xmlns:w10="urn:schemas-microsoft-com:office:word" xmlns:w="http://schemas.openxmlformats.org/wordprocessingml/2006/main" xmlns:w14="http://schemas.microsoft.com/office/word/2010/wordml" xmlns:w15="http://schemas.microsoft.com/office/word/2012/wordml" xmlns:w16cex="http://schemas.microsoft.com/office/word/2018/wordml/cex" xmlns:w16cid="http://schemas.microsoft.com/office/word/2016/wordml/cid" xmlns:w16="http://schemas.microsoft.com/office/word/2018/wordml" xmlns:w16sdtdh="http://schemas.microsoft.com/office/word/2020/wordml/sdtdatahash" xmlns:w16se="http://schemas.microsoft.com/office/word/2015/wordml/symex" xmlns:wpg="http://schemas.microsoft.com/office/word/2010/wordprocessingGroup" xmlns:wpi="http://schemas.microsoft.com/office/word/2010/wordprocessingInk" xmlns:wne="http://schemas.microsoft.com/office/word/2006/wordml" xmlns:wps="http://schemas.microsoft.com/office/word/2010/wordprocessingShape" mc:Ignorable="w14 w15 w16se w16cid w16 w16cex w16sdtdh wp14">
   <w:p>
     <w:pPr>
       <w:pStyle w:val="Footer"/>
@@ -1810,7 +1984,7 @@
 </file>
 
 <file path=word/footnotes.xml><?xml version="1.0" encoding="utf-8"?>
-<w:footnotes xmlns:wpc="http://schemas.microsoft.com/office/word/2010/wordprocessingCanvas" xmlns:cx="http://schemas.microsoft.com/office/drawing/2014/chartex" xmlns:cx1="http://schemas.microsoft.com/office/drawing/2015/9/8/chartex" xmlns:cx2="http://schemas.microsoft.com/office/drawing/2015/10/21/chartex" xmlns:cx3="http://schemas.microsoft.com/office/drawing/2016/5/9/chartex" xmlns:cx4="http://schemas.microsoft.com/office/drawing/2016/5/10/chartex" xmlns:cx5="http://schemas.microsoft.com/office/drawing/2016/5/11/chartex" xmlns:cx6="http://schemas.microsoft.com/office/drawing/2016/5/12/chartex" xmlns:cx7="http://schemas.microsoft.com/office/drawing/2016/5/13/chartex" xmlns:cx8="http://schemas.microsoft.com/office/drawing/2016/5/14/chartex" xmlns:mc="http://schemas.openxmlformats.org/markup-compatibility/2006" xmlns:aink="http://schemas.microsoft.com/office/drawing/2016/ink" xmlns:am3d="http://schemas.microsoft.com/office/drawing/2017/model3d" xmlns:o="urn:schemas-microsoft-com:office:office" xmlns:r="http://schemas.openxmlformats.org/officeDocument/2006/relationships" xmlns:m="http://schemas.openxmlformats.org/officeDocument/2006/math" xmlns:v="urn:schemas-microsoft-com:vml" xmlns:wp14="http://schemas.microsoft.com/office/word/2010/wordprocessingDrawing" xmlns:wp="http://schemas.openxmlformats.org/drawingml/2006/wordprocessingDrawing" xmlns:w10="urn:schemas-microsoft-com:office:word" xmlns:w="http://schemas.openxmlformats.org/wordprocessingml/2006/main" xmlns:w14="http://schemas.microsoft.com/office/word/2010/wordml" xmlns:w15="http://schemas.microsoft.com/office/word/2012/wordml" xmlns:w16cex="http://schemas.microsoft.com/office/word/2018/wordml/cex" xmlns:w16cid="http://schemas.microsoft.com/office/word/2016/wordml/cid" xmlns:w16="http://schemas.microsoft.com/office/word/2018/wordml" xmlns:w16sdtdh="http://schemas.microsoft.com/office/word/2020/wordml/sdtdatahash" xmlns:w16se="http://schemas.microsoft.com/office/word/2015/wordml/symex" xmlns:wpg="http://schemas.microsoft.com/office/word/2010/wordprocessingGroup" xmlns:wpi="http://schemas.microsoft.com/office/word/2010/wordprocessingInk" xmlns:wne="http://schemas.microsoft.com/office/word/2006/wordml" xmlns:wps="http://schemas.microsoft.com/office/word/2010/wordprocessingShape" mc:Ignorable="w14 w15 w16se w16cid w16 w16cex w16sdtdh wp14">
+<w:footnotes xmlns:wpc="http://schemas.microsoft.com/office/word/2010/wordprocessingCanvas" xmlns:cx="http://schemas.microsoft.com/office/drawing/2014/chartex" xmlns:cx1="http://schemas.microsoft.com/office/drawing/2015/9/8/chartex" xmlns:cx2="http://schemas.microsoft.com/office/drawing/2015/10/21/chartex" xmlns:cx3="http://schemas.microsoft.com/office/drawing/2016/5/9/chartex" xmlns:cx4="http://schemas.microsoft.com/office/drawing/2016/5/10/chartex" xmlns:cx5="http://schemas.microsoft.com/office/drawing/2016/5/11/chartex" xmlns:cx6="http://schemas.microsoft.com/office/drawing/2016/5/12/chartex" xmlns:cx7="http://schemas.microsoft.com/office/drawing/2016/5/13/chartex" xmlns:cx8="http://schemas.microsoft.com/office/drawing/2016/5/14/chartex" xmlns:mc="http://schemas.openxmlformats.org/markup-compatibility/2006" xmlns:aink="http://schemas.microsoft.com/office/drawing/2016/ink" xmlns:am3d="http://schemas.microsoft.com/office/drawing/2017/model3d" xmlns:o="urn:schemas-microsoft-com:office:office" xmlns:oel="http://schemas.microsoft.com/office/2019/extlst" xmlns:r="http://schemas.openxmlformats.org/officeDocument/2006/relationships" xmlns:m="http://schemas.openxmlformats.org/officeDocument/2006/math" xmlns:v="urn:schemas-microsoft-com:vml" xmlns:wp14="http://schemas.microsoft.com/office/word/2010/wordprocessingDrawing" xmlns:wp="http://schemas.openxmlformats.org/drawingml/2006/wordprocessingDrawing" xmlns:w10="urn:schemas-microsoft-com:office:word" xmlns:w="http://schemas.openxmlformats.org/wordprocessingml/2006/main" xmlns:w14="http://schemas.microsoft.com/office/word/2010/wordml" xmlns:w15="http://schemas.microsoft.com/office/word/2012/wordml" xmlns:w16cex="http://schemas.microsoft.com/office/word/2018/wordml/cex" xmlns:w16cid="http://schemas.microsoft.com/office/word/2016/wordml/cid" xmlns:w16="http://schemas.microsoft.com/office/word/2018/wordml" xmlns:w16sdtdh="http://schemas.microsoft.com/office/word/2020/wordml/sdtdatahash" xmlns:w16se="http://schemas.microsoft.com/office/word/2015/wordml/symex" xmlns:wpg="http://schemas.microsoft.com/office/word/2010/wordprocessingGroup" xmlns:wpi="http://schemas.microsoft.com/office/word/2010/wordprocessingInk" xmlns:wne="http://schemas.microsoft.com/office/word/2006/wordml" xmlns:wps="http://schemas.microsoft.com/office/word/2010/wordprocessingShape" mc:Ignorable="w14 w15 w16se w16cid w16 w16cex w16sdtdh wp14">
   <w:footnote w:type="separator" w:id="-1">
     <w:p>
       <w:pPr>
@@ -1861,7 +2035,7 @@
 </file>
 
 <file path=word/header1.xml><?xml version="1.0" encoding="utf-8"?>
-<w:hdr xmlns:wpc="http://schemas.microsoft.com/office/word/2010/wordprocessingCanvas" xmlns:cx="http://schemas.microsoft.com/office/drawing/2014/chartex" xmlns:cx1="http://schemas.microsoft.com/office/drawing/2015/9/8/chartex" xmlns:cx2="http://schemas.microsoft.com/office/drawing/2015/10/21/chartex" xmlns:cx3="http://schemas.microsoft.com/office/drawing/2016/5/9/chartex" xmlns:cx4="http://schemas.microsoft.com/office/drawing/2016/5/10/chartex" xmlns:cx5="http://schemas.microsoft.com/office/drawing/2016/5/11/chartex" xmlns:cx6="http://schemas.microsoft.com/office/drawing/2016/5/12/chartex" xmlns:cx7="http://schemas.microsoft.com/office/drawing/2016/5/13/chartex" xmlns:cx8="http://schemas.microsoft.com/office/drawing/2016/5/14/chartex" xmlns:mc="http://schemas.openxmlformats.org/markup-compatibility/2006" xmlns:aink="http://schemas.microsoft.com/office/drawing/2016/ink" xmlns:am3d="http://schemas.microsoft.com/office/drawing/2017/model3d" xmlns:o="urn:schemas-microsoft-com:office:office" xmlns:r="http://schemas.openxmlformats.org/officeDocument/2006/relationships" xmlns:m="http://schemas.openxmlformats.org/officeDocument/2006/math" xmlns:v="urn:schemas-microsoft-com:vml" xmlns:wp14="http://schemas.microsoft.com/office/word/2010/wordprocessingDrawing" xmlns:wp="http://schemas.openxmlformats.org/drawingml/2006/wordprocessingDrawing" xmlns:w10="urn:schemas-microsoft-com:office:word" xmlns:w="http://schemas.openxmlformats.org/wordprocessingml/2006/main" xmlns:w14="http://schemas.microsoft.com/office/word/2010/wordml" xmlns:w15="http://schemas.microsoft.com/office/word/2012/wordml" xmlns:w16cex="http://schemas.microsoft.com/office/word/2018/wordml/cex" xmlns:w16cid="http://schemas.microsoft.com/office/word/2016/wordml/cid" xmlns:w16="http://schemas.microsoft.com/office/word/2018/wordml" xmlns:w16sdtdh="http://schemas.microsoft.com/office/word/2020/wordml/sdtdatahash" xmlns:w16se="http://schemas.microsoft.com/office/word/2015/wordml/symex" xmlns:wpg="http://schemas.microsoft.com/office/word/2010/wordprocessingGroup" xmlns:wpi="http://schemas.microsoft.com/office/word/2010/wordprocessingInk" xmlns:wne="http://schemas.microsoft.com/office/word/2006/wordml" xmlns:wps="http://schemas.microsoft.com/office/word/2010/wordprocessingShape" mc:Ignorable="w14 w15 w16se w16cid w16 w16cex w16sdtdh wp14">
+<w:hdr xmlns:wpc="http://schemas.microsoft.com/office/word/2010/wordprocessingCanvas" xmlns:cx="http://schemas.microsoft.com/office/drawing/2014/chartex" xmlns:cx1="http://schemas.microsoft.com/office/drawing/2015/9/8/chartex" xmlns:cx2="http://schemas.microsoft.com/office/drawing/2015/10/21/chartex" xmlns:cx3="http://schemas.microsoft.com/office/drawing/2016/5/9/chartex" xmlns:cx4="http://schemas.microsoft.com/office/drawing/2016/5/10/chartex" xmlns:cx5="http://schemas.microsoft.com/office/drawing/2016/5/11/chartex" xmlns:cx6="http://schemas.microsoft.com/office/drawing/2016/5/12/chartex" xmlns:cx7="http://schemas.microsoft.com/office/drawing/2016/5/13/chartex" xmlns:cx8="http://schemas.microsoft.com/office/drawing/2016/5/14/chartex" xmlns:mc="http://schemas.openxmlformats.org/markup-compatibility/2006" xmlns:aink="http://schemas.microsoft.com/office/drawing/2016/ink" xmlns:am3d="http://schemas.microsoft.com/office/drawing/2017/model3d" xmlns:o="urn:schemas-microsoft-com:office:office" xmlns:oel="http://schemas.microsoft.com/office/2019/extlst" xmlns:r="http://schemas.openxmlformats.org/officeDocument/2006/relationships" xmlns:m="http://schemas.openxmlformats.org/officeDocument/2006/math" xmlns:v="urn:schemas-microsoft-com:vml" xmlns:wp14="http://schemas.microsoft.com/office/word/2010/wordprocessingDrawing" xmlns:wp="http://schemas.openxmlformats.org/drawingml/2006/wordprocessingDrawing" xmlns:w10="urn:schemas-microsoft-com:office:word" xmlns:w="http://schemas.openxmlformats.org/wordprocessingml/2006/main" xmlns:w14="http://schemas.microsoft.com/office/word/2010/wordml" xmlns:w15="http://schemas.microsoft.com/office/word/2012/wordml" xmlns:w16cex="http://schemas.microsoft.com/office/word/2018/wordml/cex" xmlns:w16cid="http://schemas.microsoft.com/office/word/2016/wordml/cid" xmlns:w16="http://schemas.microsoft.com/office/word/2018/wordml" xmlns:w16sdtdh="http://schemas.microsoft.com/office/word/2020/wordml/sdtdatahash" xmlns:w16se="http://schemas.microsoft.com/office/word/2015/wordml/symex" xmlns:wpg="http://schemas.microsoft.com/office/word/2010/wordprocessingGroup" xmlns:wpi="http://schemas.microsoft.com/office/word/2010/wordprocessingInk" xmlns:wne="http://schemas.microsoft.com/office/word/2006/wordml" xmlns:wps="http://schemas.microsoft.com/office/word/2010/wordprocessingShape" mc:Ignorable="w14 w15 w16se w16cid w16 w16cex w16sdtdh wp14">
   <w:p>
     <w:pPr>
       <w:pStyle w:val="Header"/>
@@ -1892,13 +2066,16 @@
       <w:t>1</w:t>
     </w:r>
     <w:r>
-      <w:t xml:space="preserve"> – TECHNICAL STANDARD</w:t>
+      <w:t xml:space="preserve"> – </w:t>
+    </w:r>
+    <w:r>
+      <w:t>RELEASE CANDIDATE 1</w:t>
     </w:r>
     <w:r>
       <w:tab/>
     </w:r>
     <w:r>
-      <w:t>XXX</w:t>
+      <w:t>November</w:t>
     </w:r>
     <w:r>
       <w:t xml:space="preserve"> 20</w:t>
@@ -1914,7 +2091,7 @@
 </file>
 
 <file path=word/header2.xml><?xml version="1.0" encoding="utf-8"?>
-<w:hdr xmlns:wpc="http://schemas.microsoft.com/office/word/2010/wordprocessingCanvas" xmlns:cx="http://schemas.microsoft.com/office/drawing/2014/chartex" xmlns:cx1="http://schemas.microsoft.com/office/drawing/2015/9/8/chartex" xmlns:cx2="http://schemas.microsoft.com/office/drawing/2015/10/21/chartex" xmlns:cx3="http://schemas.microsoft.com/office/drawing/2016/5/9/chartex" xmlns:cx4="http://schemas.microsoft.com/office/drawing/2016/5/10/chartex" xmlns:cx5="http://schemas.microsoft.com/office/drawing/2016/5/11/chartex" xmlns:cx6="http://schemas.microsoft.com/office/drawing/2016/5/12/chartex" xmlns:cx7="http://schemas.microsoft.com/office/drawing/2016/5/13/chartex" xmlns:cx8="http://schemas.microsoft.com/office/drawing/2016/5/14/chartex" xmlns:mc="http://schemas.openxmlformats.org/markup-compatibility/2006" xmlns:aink="http://schemas.microsoft.com/office/drawing/2016/ink" xmlns:am3d="http://schemas.microsoft.com/office/drawing/2017/model3d" xmlns:o="urn:schemas-microsoft-com:office:office" xmlns:r="http://schemas.openxmlformats.org/officeDocument/2006/relationships" xmlns:m="http://schemas.openxmlformats.org/officeDocument/2006/math" xmlns:v="urn:schemas-microsoft-com:vml" xmlns:wp14="http://schemas.microsoft.com/office/word/2010/wordprocessingDrawing" xmlns:wp="http://schemas.openxmlformats.org/drawingml/2006/wordprocessingDrawing" xmlns:w10="urn:schemas-microsoft-com:office:word" xmlns:w="http://schemas.openxmlformats.org/wordprocessingml/2006/main" xmlns:w14="http://schemas.microsoft.com/office/word/2010/wordml" xmlns:w15="http://schemas.microsoft.com/office/word/2012/wordml" xmlns:w16cex="http://schemas.microsoft.com/office/word/2018/wordml/cex" xmlns:w16cid="http://schemas.microsoft.com/office/word/2016/wordml/cid" xmlns:w16="http://schemas.microsoft.com/office/word/2018/wordml" xmlns:w16sdtdh="http://schemas.microsoft.com/office/word/2020/wordml/sdtdatahash" xmlns:w16se="http://schemas.microsoft.com/office/word/2015/wordml/symex" xmlns:wpg="http://schemas.microsoft.com/office/word/2010/wordprocessingGroup" xmlns:wpi="http://schemas.microsoft.com/office/word/2010/wordprocessingInk" xmlns:wne="http://schemas.microsoft.com/office/word/2006/wordml" xmlns:wps="http://schemas.microsoft.com/office/word/2010/wordprocessingShape" mc:Ignorable="w14 w15 w16se w16cid w16 w16cex w16sdtdh wp14">
+<w:hdr xmlns:wpc="http://schemas.microsoft.com/office/word/2010/wordprocessingCanvas" xmlns:cx="http://schemas.microsoft.com/office/drawing/2014/chartex" xmlns:cx1="http://schemas.microsoft.com/office/drawing/2015/9/8/chartex" xmlns:cx2="http://schemas.microsoft.com/office/drawing/2015/10/21/chartex" xmlns:cx3="http://schemas.microsoft.com/office/drawing/2016/5/9/chartex" xmlns:cx4="http://schemas.microsoft.com/office/drawing/2016/5/10/chartex" xmlns:cx5="http://schemas.microsoft.com/office/drawing/2016/5/11/chartex" xmlns:cx6="http://schemas.microsoft.com/office/drawing/2016/5/12/chartex" xmlns:cx7="http://schemas.microsoft.com/office/drawing/2016/5/13/chartex" xmlns:cx8="http://schemas.microsoft.com/office/drawing/2016/5/14/chartex" xmlns:mc="http://schemas.openxmlformats.org/markup-compatibility/2006" xmlns:aink="http://schemas.microsoft.com/office/drawing/2016/ink" xmlns:am3d="http://schemas.microsoft.com/office/drawing/2017/model3d" xmlns:o="urn:schemas-microsoft-com:office:office" xmlns:oel="http://schemas.microsoft.com/office/2019/extlst" xmlns:r="http://schemas.openxmlformats.org/officeDocument/2006/relationships" xmlns:m="http://schemas.openxmlformats.org/officeDocument/2006/math" xmlns:v="urn:schemas-microsoft-com:vml" xmlns:wp14="http://schemas.microsoft.com/office/word/2010/wordprocessingDrawing" xmlns:wp="http://schemas.openxmlformats.org/drawingml/2006/wordprocessingDrawing" xmlns:w10="urn:schemas-microsoft-com:office:word" xmlns:w="http://schemas.openxmlformats.org/wordprocessingml/2006/main" xmlns:w14="http://schemas.microsoft.com/office/word/2010/wordml" xmlns:w15="http://schemas.microsoft.com/office/word/2012/wordml" xmlns:w16cex="http://schemas.microsoft.com/office/word/2018/wordml/cex" xmlns:w16cid="http://schemas.microsoft.com/office/word/2016/wordml/cid" xmlns:w16="http://schemas.microsoft.com/office/word/2018/wordml" xmlns:w16sdtdh="http://schemas.microsoft.com/office/word/2020/wordml/sdtdatahash" xmlns:w16se="http://schemas.microsoft.com/office/word/2015/wordml/symex" xmlns:wpg="http://schemas.microsoft.com/office/word/2010/wordprocessingGroup" xmlns:wpi="http://schemas.microsoft.com/office/word/2010/wordprocessingInk" xmlns:wne="http://schemas.microsoft.com/office/word/2006/wordml" xmlns:wps="http://schemas.microsoft.com/office/word/2010/wordprocessingShape" mc:Ignorable="w14 w15 w16se w16cid w16 w16cex w16sdtdh wp14">
   <w:p>
     <w:pPr>
       <w:pStyle w:val="Header"/>
@@ -1980,7 +2157,7 @@
 </file>
 
 <file path=word/numbering.xml><?xml version="1.0" encoding="utf-8"?>
-<w:numbering xmlns:wpc="http://schemas.microsoft.com/office/word/2010/wordprocessingCanvas" xmlns:cx="http://schemas.microsoft.com/office/drawing/2014/chartex" xmlns:cx1="http://schemas.microsoft.com/office/drawing/2015/9/8/chartex" xmlns:cx2="http://schemas.microsoft.com/office/drawing/2015/10/21/chartex" xmlns:cx3="http://schemas.microsoft.com/office/drawing/2016/5/9/chartex" xmlns:cx4="http://schemas.microsoft.com/office/drawing/2016/5/10/chartex" xmlns:cx5="http://schemas.microsoft.com/office/drawing/2016/5/11/chartex" xmlns:cx6="http://schemas.microsoft.com/office/drawing/2016/5/12/chartex" xmlns:cx7="http://schemas.microsoft.com/office/drawing/2016/5/13/chartex" xmlns:cx8="http://schemas.microsoft.com/office/drawing/2016/5/14/chartex" xmlns:mc="http://schemas.openxmlformats.org/markup-compatibility/2006" xmlns:aink="http://schemas.microsoft.com/office/drawing/2016/ink" xmlns:am3d="http://schemas.microsoft.com/office/drawing/2017/model3d" xmlns:o="urn:schemas-microsoft-com:office:office" xmlns:r="http://schemas.openxmlformats.org/officeDocument/2006/relationships" xmlns:m="http://schemas.openxmlformats.org/officeDocument/2006/math" xmlns:v="urn:schemas-microsoft-com:vml" xmlns:wp14="http://schemas.microsoft.com/office/word/2010/wordprocessingDrawing" xmlns:wp="http://schemas.openxmlformats.org/drawingml/2006/wordprocessingDrawing" xmlns:w10="urn:schemas-microsoft-com:office:word" xmlns:w="http://schemas.openxmlformats.org/wordprocessingml/2006/main" xmlns:w14="http://schemas.microsoft.com/office/word/2010/wordml" xmlns:w15="http://schemas.microsoft.com/office/word/2012/wordml" xmlns:w16cex="http://schemas.microsoft.com/office/word/2018/wordml/cex" xmlns:w16cid="http://schemas.microsoft.com/office/word/2016/wordml/cid" xmlns:w16="http://schemas.microsoft.com/office/word/2018/wordml" xmlns:w16sdtdh="http://schemas.microsoft.com/office/word/2020/wordml/sdtdatahash" xmlns:w16se="http://schemas.microsoft.com/office/word/2015/wordml/symex" xmlns:wpg="http://schemas.microsoft.com/office/word/2010/wordprocessingGroup" xmlns:wpi="http://schemas.microsoft.com/office/word/2010/wordprocessingInk" xmlns:wne="http://schemas.microsoft.com/office/word/2006/wordml" xmlns:wps="http://schemas.microsoft.com/office/word/2010/wordprocessingShape" mc:Ignorable="w14 w15 w16se w16cid w16 w16cex w16sdtdh wp14">
+<w:numbering xmlns:wpc="http://schemas.microsoft.com/office/word/2010/wordprocessingCanvas" xmlns:cx="http://schemas.microsoft.com/office/drawing/2014/chartex" xmlns:cx1="http://schemas.microsoft.com/office/drawing/2015/9/8/chartex" xmlns:cx2="http://schemas.microsoft.com/office/drawing/2015/10/21/chartex" xmlns:cx3="http://schemas.microsoft.com/office/drawing/2016/5/9/chartex" xmlns:cx4="http://schemas.microsoft.com/office/drawing/2016/5/10/chartex" xmlns:cx5="http://schemas.microsoft.com/office/drawing/2016/5/11/chartex" xmlns:cx6="http://schemas.microsoft.com/office/drawing/2016/5/12/chartex" xmlns:cx7="http://schemas.microsoft.com/office/drawing/2016/5/13/chartex" xmlns:cx8="http://schemas.microsoft.com/office/drawing/2016/5/14/chartex" xmlns:mc="http://schemas.openxmlformats.org/markup-compatibility/2006" xmlns:aink="http://schemas.microsoft.com/office/drawing/2016/ink" xmlns:am3d="http://schemas.microsoft.com/office/drawing/2017/model3d" xmlns:o="urn:schemas-microsoft-com:office:office" xmlns:oel="http://schemas.microsoft.com/office/2019/extlst" xmlns:r="http://schemas.openxmlformats.org/officeDocument/2006/relationships" xmlns:m="http://schemas.openxmlformats.org/officeDocument/2006/math" xmlns:v="urn:schemas-microsoft-com:vml" xmlns:wp14="http://schemas.microsoft.com/office/word/2010/wordprocessingDrawing" xmlns:wp="http://schemas.openxmlformats.org/drawingml/2006/wordprocessingDrawing" xmlns:w10="urn:schemas-microsoft-com:office:word" xmlns:w="http://schemas.openxmlformats.org/wordprocessingml/2006/main" xmlns:w14="http://schemas.microsoft.com/office/word/2010/wordml" xmlns:w15="http://schemas.microsoft.com/office/word/2012/wordml" xmlns:w16cex="http://schemas.microsoft.com/office/word/2018/wordml/cex" xmlns:w16cid="http://schemas.microsoft.com/office/word/2016/wordml/cid" xmlns:w16="http://schemas.microsoft.com/office/word/2018/wordml" xmlns:w16sdtdh="http://schemas.microsoft.com/office/word/2020/wordml/sdtdatahash" xmlns:w16se="http://schemas.microsoft.com/office/word/2015/wordml/symex" xmlns:wpg="http://schemas.microsoft.com/office/word/2010/wordprocessingGroup" xmlns:wpi="http://schemas.microsoft.com/office/word/2010/wordprocessingInk" xmlns:wne="http://schemas.microsoft.com/office/word/2006/wordml" xmlns:wps="http://schemas.microsoft.com/office/word/2010/wordprocessingShape" mc:Ignorable="w14 w15 w16se w16cid w16 w16cex w16sdtdh wp14">
   <w:numPicBullet w:numPicBulletId="0">
     <w:pict>
       <v:shapetype id="_x0000_t75" coordsize="21600,21600" o:spt="75" o:preferrelative="t" path="m@4@5l@4@11@9@11@9@5xe" filled="f" stroked="f">
@@ -6247,151 +6424,151 @@
       </w:rPr>
     </w:lvl>
   </w:abstractNum>
-  <w:num w:numId="1">
+  <w:num w:numId="1" w16cid:durableId="886840966">
     <w:abstractNumId w:val="36"/>
   </w:num>
-  <w:num w:numId="2">
+  <w:num w:numId="2" w16cid:durableId="1774662563">
     <w:abstractNumId w:val="14"/>
   </w:num>
-  <w:num w:numId="3">
+  <w:num w:numId="3" w16cid:durableId="1157913433">
     <w:abstractNumId w:val="32"/>
   </w:num>
-  <w:num w:numId="4">
+  <w:num w:numId="4" w16cid:durableId="1005353482">
     <w:abstractNumId w:val="0"/>
   </w:num>
-  <w:num w:numId="5">
+  <w:num w:numId="5" w16cid:durableId="700279846">
     <w:abstractNumId w:val="42"/>
   </w:num>
-  <w:num w:numId="6">
+  <w:num w:numId="6" w16cid:durableId="1092319176">
     <w:abstractNumId w:val="41"/>
   </w:num>
-  <w:num w:numId="7">
+  <w:num w:numId="7" w16cid:durableId="703988904">
     <w:abstractNumId w:val="12"/>
   </w:num>
-  <w:num w:numId="8">
+  <w:num w:numId="8" w16cid:durableId="1703820612">
     <w:abstractNumId w:val="44"/>
   </w:num>
-  <w:num w:numId="9">
+  <w:num w:numId="9" w16cid:durableId="55706073">
     <w:abstractNumId w:val="46"/>
   </w:num>
-  <w:num w:numId="10">
+  <w:num w:numId="10" w16cid:durableId="274095932">
     <w:abstractNumId w:val="37"/>
   </w:num>
-  <w:num w:numId="11">
+  <w:num w:numId="11" w16cid:durableId="1674524666">
     <w:abstractNumId w:val="24"/>
   </w:num>
-  <w:num w:numId="12">
+  <w:num w:numId="12" w16cid:durableId="843282193">
     <w:abstractNumId w:val="14"/>
   </w:num>
-  <w:num w:numId="13">
+  <w:num w:numId="13" w16cid:durableId="1360819583">
     <w:abstractNumId w:val="27"/>
   </w:num>
-  <w:num w:numId="14">
+  <w:num w:numId="14" w16cid:durableId="692805332">
     <w:abstractNumId w:val="22"/>
   </w:num>
-  <w:num w:numId="15">
+  <w:num w:numId="15" w16cid:durableId="316617200">
     <w:abstractNumId w:val="35"/>
   </w:num>
-  <w:num w:numId="16">
+  <w:num w:numId="16" w16cid:durableId="1369600147">
     <w:abstractNumId w:val="16"/>
   </w:num>
-  <w:num w:numId="17">
+  <w:num w:numId="17" w16cid:durableId="1531796245">
     <w:abstractNumId w:val="10"/>
   </w:num>
-  <w:num w:numId="18">
+  <w:num w:numId="18" w16cid:durableId="533806948">
     <w:abstractNumId w:val="19"/>
   </w:num>
-  <w:num w:numId="19">
+  <w:num w:numId="19" w16cid:durableId="1696465893">
     <w:abstractNumId w:val="47"/>
   </w:num>
-  <w:num w:numId="20">
+  <w:num w:numId="20" w16cid:durableId="1851413788">
     <w:abstractNumId w:val="38"/>
   </w:num>
-  <w:num w:numId="21">
+  <w:num w:numId="21" w16cid:durableId="1150950371">
     <w:abstractNumId w:val="17"/>
   </w:num>
-  <w:num w:numId="22">
+  <w:num w:numId="22" w16cid:durableId="113330325">
     <w:abstractNumId w:val="18"/>
   </w:num>
-  <w:num w:numId="23">
+  <w:num w:numId="23" w16cid:durableId="930578317">
     <w:abstractNumId w:val="21"/>
   </w:num>
-  <w:num w:numId="24">
+  <w:num w:numId="24" w16cid:durableId="226304883">
     <w:abstractNumId w:val="1"/>
   </w:num>
-  <w:num w:numId="25">
+  <w:num w:numId="25" w16cid:durableId="267007629">
     <w:abstractNumId w:val="2"/>
   </w:num>
-  <w:num w:numId="26">
+  <w:num w:numId="26" w16cid:durableId="221673352">
     <w:abstractNumId w:val="3"/>
   </w:num>
-  <w:num w:numId="27">
+  <w:num w:numId="27" w16cid:durableId="731856560">
     <w:abstractNumId w:val="4"/>
   </w:num>
-  <w:num w:numId="28">
+  <w:num w:numId="28" w16cid:durableId="2025208141">
     <w:abstractNumId w:val="9"/>
   </w:num>
-  <w:num w:numId="29">
+  <w:num w:numId="29" w16cid:durableId="1177234737">
     <w:abstractNumId w:val="5"/>
   </w:num>
-  <w:num w:numId="30">
+  <w:num w:numId="30" w16cid:durableId="611086171">
     <w:abstractNumId w:val="6"/>
   </w:num>
-  <w:num w:numId="31">
+  <w:num w:numId="31" w16cid:durableId="1408765520">
     <w:abstractNumId w:val="7"/>
   </w:num>
-  <w:num w:numId="32">
+  <w:num w:numId="32" w16cid:durableId="1384401617">
     <w:abstractNumId w:val="8"/>
   </w:num>
-  <w:num w:numId="33">
+  <w:num w:numId="33" w16cid:durableId="785657232">
     <w:abstractNumId w:val="43"/>
   </w:num>
-  <w:num w:numId="34">
+  <w:num w:numId="34" w16cid:durableId="442456129">
     <w:abstractNumId w:val="30"/>
   </w:num>
-  <w:num w:numId="35">
+  <w:num w:numId="35" w16cid:durableId="1310359276">
     <w:abstractNumId w:val="40"/>
   </w:num>
-  <w:num w:numId="36">
+  <w:num w:numId="36" w16cid:durableId="1663120796">
     <w:abstractNumId w:val="25"/>
   </w:num>
-  <w:num w:numId="37">
+  <w:num w:numId="37" w16cid:durableId="347488082">
     <w:abstractNumId w:val="29"/>
   </w:num>
-  <w:num w:numId="38">
+  <w:num w:numId="38" w16cid:durableId="1504972633">
     <w:abstractNumId w:val="28"/>
   </w:num>
-  <w:num w:numId="39">
+  <w:num w:numId="39" w16cid:durableId="1327515508">
     <w:abstractNumId w:val="15"/>
   </w:num>
-  <w:num w:numId="40">
+  <w:num w:numId="40" w16cid:durableId="930089566">
     <w:abstractNumId w:val="39"/>
   </w:num>
-  <w:num w:numId="41">
+  <w:num w:numId="41" w16cid:durableId="1048341199">
     <w:abstractNumId w:val="31"/>
   </w:num>
-  <w:num w:numId="42">
+  <w:num w:numId="42" w16cid:durableId="1052970250">
     <w:abstractNumId w:val="34"/>
   </w:num>
-  <w:num w:numId="43">
+  <w:num w:numId="43" w16cid:durableId="341788227">
     <w:abstractNumId w:val="23"/>
   </w:num>
-  <w:num w:numId="44">
+  <w:num w:numId="44" w16cid:durableId="712462736">
     <w:abstractNumId w:val="45"/>
   </w:num>
-  <w:num w:numId="45">
+  <w:num w:numId="45" w16cid:durableId="1761948085">
     <w:abstractNumId w:val="11"/>
   </w:num>
-  <w:num w:numId="46">
+  <w:num w:numId="46" w16cid:durableId="1491100132">
     <w:abstractNumId w:val="13"/>
   </w:num>
-  <w:num w:numId="47">
+  <w:num w:numId="47" w16cid:durableId="1088191351">
     <w:abstractNumId w:val="33"/>
   </w:num>
-  <w:num w:numId="48">
+  <w:num w:numId="48" w16cid:durableId="433676750">
     <w:abstractNumId w:val="20"/>
   </w:num>
-  <w:num w:numId="49">
+  <w:num w:numId="49" w16cid:durableId="1322536972">
     <w:abstractNumId w:val="26"/>
   </w:num>
 </w:numbering>

</xml_diff>

<commit_message>
Changed dates to 2023
From Nov 2022 to Feb 2023
</commit_message>
<xml_diff>
--- a/v1-1/FIX_TechStd_Style_MASTER.docx
+++ b/v1-1/FIX_TechStd_Style_MASTER.docx
@@ -702,19 +702,11 @@
           <w:szCs w:val="20"/>
         </w:rPr>
       </w:pPr>
-      <w:proofErr w:type="spellStart"/>
       <w:r>
         <w:rPr>
           <w:szCs w:val="20"/>
         </w:rPr>
-        <w:t>PlantUML</w:t>
-      </w:r>
-      <w:proofErr w:type="spellEnd"/>
-      <w:r>
-        <w:rPr>
-          <w:szCs w:val="20"/>
-        </w:rPr>
-        <w:t xml:space="preserve"> sequence diagram (</w:t>
+        <w:t>PlantUML sequence diagram (</w:t>
       </w:r>
       <w:r>
         <w:rPr>
@@ -733,13 +725,8 @@
       <w:pPr>
         <w:pStyle w:val="PlantUMLComponent"/>
       </w:pPr>
-      <w:proofErr w:type="spellStart"/>
-      <w:r>
-        <w:t>PlantUML</w:t>
-      </w:r>
-      <w:proofErr w:type="spellEnd"/>
-      <w:r>
-        <w:t xml:space="preserve"> </w:t>
+      <w:r>
+        <w:t xml:space="preserve">PlantUML </w:t>
       </w:r>
       <w:r>
         <w:t>component</w:t>
@@ -809,17 +796,8 @@
           <w:rStyle w:val="KeywordTok"/>
           <w:lang w:val="en-US"/>
         </w:rPr>
-        <w:t>&lt;</w:t>
-      </w:r>
-      <w:proofErr w:type="spellStart"/>
-      <w:r>
-        <w:rPr>
-          <w:rStyle w:val="KeywordTok"/>
-          <w:lang w:val="en-US"/>
-        </w:rPr>
-        <w:t>fixr:field</w:t>
-      </w:r>
-      <w:proofErr w:type="spellEnd"/>
+        <w:t>&lt;fixr:field</w:t>
+      </w:r>
       <w:r>
         <w:rPr>
           <w:rStyle w:val="OtherTok"/>
@@ -846,23 +824,7 @@
           <w:rStyle w:val="StringTok"/>
           <w:lang w:val="en-US"/>
         </w:rPr>
-        <w:t>"</w:t>
-      </w:r>
-      <w:proofErr w:type="spellStart"/>
-      <w:r>
-        <w:rPr>
-          <w:rStyle w:val="StringTok"/>
-          <w:lang w:val="en-US"/>
-        </w:rPr>
-        <w:t>RefSeqNum</w:t>
-      </w:r>
-      <w:proofErr w:type="spellEnd"/>
-      <w:r>
-        <w:rPr>
-          <w:rStyle w:val="StringTok"/>
-          <w:lang w:val="en-US"/>
-        </w:rPr>
-        <w:t>"</w:t>
+        <w:t>"RefSeqNum"</w:t>
       </w:r>
       <w:r>
         <w:rPr>
@@ -889,17 +851,56 @@
           <w:rStyle w:val="KeywordTok"/>
           <w:lang w:val="en-US"/>
         </w:rPr>
-        <w:t>&lt;</w:t>
-      </w:r>
-      <w:proofErr w:type="spellStart"/>
+        <w:t>&lt;fixr:annotation&gt;</w:t>
+      </w:r>
+      <w:r>
+        <w:rPr>
+          <w:lang w:val="en-US"/>
+        </w:rPr>
+        <w:br/>
+      </w:r>
+      <w:r>
+        <w:rPr>
+          <w:rStyle w:val="NormalTok"/>
+          <w:lang w:val="en-US"/>
+        </w:rPr>
+        <w:t xml:space="preserve">        </w:t>
+      </w:r>
       <w:r>
         <w:rPr>
           <w:rStyle w:val="KeywordTok"/>
           <w:lang w:val="en-US"/>
         </w:rPr>
-        <w:t>fixr:annotation</w:t>
-      </w:r>
-      <w:proofErr w:type="spellEnd"/>
+        <w:t>&lt;fixr:documentation</w:t>
+      </w:r>
+      <w:r>
+        <w:rPr>
+          <w:rStyle w:val="OtherTok"/>
+          <w:lang w:val="en-US"/>
+        </w:rPr>
+        <w:t xml:space="preserve"> langId=</w:t>
+      </w:r>
+      <w:r>
+        <w:rPr>
+          <w:rStyle w:val="StringTok"/>
+          <w:lang w:val="en-US"/>
+        </w:rPr>
+        <w:t>"en-us"</w:t>
+      </w:r>
+      <w:r>
+        <w:rPr>
+          <w:rStyle w:val="OtherTok"/>
+          <w:lang w:val="en-US"/>
+        </w:rPr>
+        <w:t xml:space="preserve"> purpose=</w:t>
+      </w:r>
+      <w:r>
+        <w:rPr>
+          <w:rStyle w:val="StringTok"/>
+          <w:lang w:val="en-US"/>
+        </w:rPr>
+        <w:t>"SYNOPSIS"</w:t>
+      </w:r>
       <w:r>
         <w:rPr>
           <w:rStyle w:val="KeywordTok"/>
@@ -918,102 +919,6 @@
           <w:rStyle w:val="NormalTok"/>
           <w:lang w:val="en-US"/>
         </w:rPr>
-        <w:t xml:space="preserve">        </w:t>
-      </w:r>
-      <w:r>
-        <w:rPr>
-          <w:rStyle w:val="KeywordTok"/>
-          <w:lang w:val="en-US"/>
-        </w:rPr>
-        <w:t>&lt;</w:t>
-      </w:r>
-      <w:proofErr w:type="spellStart"/>
-      <w:r>
-        <w:rPr>
-          <w:rStyle w:val="KeywordTok"/>
-          <w:lang w:val="en-US"/>
-        </w:rPr>
-        <w:t>fixr:documentation</w:t>
-      </w:r>
-      <w:proofErr w:type="spellEnd"/>
-      <w:r>
-        <w:rPr>
-          <w:rStyle w:val="OtherTok"/>
-          <w:lang w:val="en-US"/>
-        </w:rPr>
-        <w:t xml:space="preserve"> </w:t>
-      </w:r>
-      <w:proofErr w:type="spellStart"/>
-      <w:r>
-        <w:rPr>
-          <w:rStyle w:val="OtherTok"/>
-          <w:lang w:val="en-US"/>
-        </w:rPr>
-        <w:t>langId</w:t>
-      </w:r>
-      <w:proofErr w:type="spellEnd"/>
-      <w:r>
-        <w:rPr>
-          <w:rStyle w:val="OtherTok"/>
-          <w:lang w:val="en-US"/>
-        </w:rPr>
-        <w:t>=</w:t>
-      </w:r>
-      <w:r>
-        <w:rPr>
-          <w:rStyle w:val="StringTok"/>
-          <w:lang w:val="en-US"/>
-        </w:rPr>
-        <w:t>"</w:t>
-      </w:r>
-      <w:proofErr w:type="spellStart"/>
-      <w:r>
-        <w:rPr>
-          <w:rStyle w:val="StringTok"/>
-          <w:lang w:val="en-US"/>
-        </w:rPr>
-        <w:t>en</w:t>
-      </w:r>
-      <w:proofErr w:type="spellEnd"/>
-      <w:r>
-        <w:rPr>
-          <w:rStyle w:val="StringTok"/>
-          <w:lang w:val="en-US"/>
-        </w:rPr>
-        <w:t>-us"</w:t>
-      </w:r>
-      <w:r>
-        <w:rPr>
-          <w:rStyle w:val="OtherTok"/>
-          <w:lang w:val="en-US"/>
-        </w:rPr>
-        <w:t xml:space="preserve"> purpose=</w:t>
-      </w:r>
-      <w:r>
-        <w:rPr>
-          <w:rStyle w:val="StringTok"/>
-          <w:lang w:val="en-US"/>
-        </w:rPr>
-        <w:t>"SYNOPSIS"</w:t>
-      </w:r>
-      <w:r>
-        <w:rPr>
-          <w:rStyle w:val="KeywordTok"/>
-          <w:lang w:val="en-US"/>
-        </w:rPr>
-        <w:t>&gt;</w:t>
-      </w:r>
-      <w:r>
-        <w:rPr>
-          <w:lang w:val="en-US"/>
-        </w:rPr>
-        <w:br/>
-      </w:r>
-      <w:r>
-        <w:rPr>
-          <w:rStyle w:val="NormalTok"/>
-          <w:lang w:val="en-US"/>
-        </w:rPr>
         <w:t xml:space="preserve">        Reference message sequence number</w:t>
       </w:r>
       <w:r>
@@ -1034,23 +939,7 @@
           <w:rStyle w:val="KeywordTok"/>
           <w:lang w:val="en-US"/>
         </w:rPr>
-        <w:t>&lt;/</w:t>
-      </w:r>
-      <w:proofErr w:type="spellStart"/>
-      <w:r>
-        <w:rPr>
-          <w:rStyle w:val="KeywordTok"/>
-          <w:lang w:val="en-US"/>
-        </w:rPr>
-        <w:t>fixr:documentation</w:t>
-      </w:r>
-      <w:proofErr w:type="spellEnd"/>
-      <w:r>
-        <w:rPr>
-          <w:rStyle w:val="KeywordTok"/>
-          <w:lang w:val="en-US"/>
-        </w:rPr>
-        <w:t>&gt;</w:t>
+        <w:t>&lt;/fixr:documentation&gt;</w:t>
       </w:r>
       <w:r>
         <w:rPr>
@@ -1070,63 +959,29 @@
           <w:rStyle w:val="KeywordTok"/>
           <w:lang w:val="en-US"/>
         </w:rPr>
-        <w:t>&lt;/</w:t>
-      </w:r>
-      <w:proofErr w:type="spellStart"/>
+        <w:t>&lt;/fixr:annotation&gt;</w:t>
+      </w:r>
+      <w:r>
+        <w:rPr>
+          <w:lang w:val="en-US"/>
+        </w:rPr>
+        <w:br/>
+      </w:r>
       <w:r>
         <w:rPr>
           <w:rStyle w:val="KeywordTok"/>
           <w:lang w:val="en-US"/>
         </w:rPr>
-        <w:t>fixr:annotation</w:t>
-      </w:r>
-      <w:proofErr w:type="spellEnd"/>
-      <w:r>
-        <w:rPr>
-          <w:rStyle w:val="KeywordTok"/>
-          <w:lang w:val="en-US"/>
-        </w:rPr>
-        <w:t>&gt;</w:t>
-      </w:r>
-      <w:r>
-        <w:rPr>
-          <w:lang w:val="en-US"/>
-        </w:rPr>
-        <w:br/>
-      </w:r>
-      <w:r>
-        <w:rPr>
-          <w:rStyle w:val="KeywordTok"/>
-          <w:lang w:val="en-US"/>
-        </w:rPr>
-        <w:t>&lt;/</w:t>
-      </w:r>
-      <w:proofErr w:type="spellStart"/>
-      <w:r>
-        <w:rPr>
-          <w:rStyle w:val="KeywordTok"/>
-          <w:lang w:val="en-US"/>
-        </w:rPr>
-        <w:t>fixr:field</w:t>
-      </w:r>
-      <w:proofErr w:type="spellEnd"/>
-      <w:r>
-        <w:rPr>
-          <w:rStyle w:val="KeywordTok"/>
-          <w:lang w:val="en-US"/>
-        </w:rPr>
-        <w:t>&gt;</w:t>
+        <w:t>&lt;/fixr:field&gt;</w:t>
       </w:r>
     </w:p>
     <w:p>
       <w:pPr>
         <w:pStyle w:val="BodyText"/>
       </w:pPr>
-      <w:proofErr w:type="spellStart"/>
       <w:r>
         <w:t>FIXCompact</w:t>
       </w:r>
-      <w:proofErr w:type="spellEnd"/>
     </w:p>
     <w:p>
       <w:pPr>
@@ -1493,14 +1348,9 @@
       <w:pPr>
         <w:pStyle w:val="DefinitionTerm"/>
       </w:pPr>
-      <w:proofErr w:type="spellStart"/>
       <w:r>
         <w:lastRenderedPageBreak/>
-        <w:t>DefinitionTerm</w:t>
-      </w:r>
-      <w:proofErr w:type="spellEnd"/>
-      <w:r>
-        <w:t xml:space="preserve"> </w:t>
+        <w:t xml:space="preserve">DefinitionTerm </w:t>
       </w:r>
     </w:p>
     <w:p>
@@ -1546,36 +1396,12 @@
         <w:t xml:space="preserve"> position</w:t>
       </w:r>
       <w:r>
-        <w:t xml:space="preserve">. </w:t>
-      </w:r>
-      <w:proofErr w:type="spellStart"/>
-      <w:r>
-        <w:t>Pandoc</w:t>
-      </w:r>
-      <w:proofErr w:type="spellEnd"/>
-      <w:r>
-        <w:t xml:space="preserve"> currently sets it to 1cm when using this style document.</w:t>
+        <w:t>. Pandoc currently sets it to 1cm when using this style document.</w:t>
       </w:r>
     </w:p>
     <w:p>
       <w:r>
-        <w:t xml:space="preserve">The following (desired) list styles are not considered by </w:t>
-      </w:r>
-      <w:proofErr w:type="spellStart"/>
-      <w:r>
-        <w:t>Pandoc</w:t>
-      </w:r>
-      <w:proofErr w:type="spellEnd"/>
-      <w:r>
-        <w:t xml:space="preserve"> as they are not formal docx-styles but part of numbering.xml which </w:t>
-      </w:r>
-      <w:proofErr w:type="spellStart"/>
-      <w:r>
-        <w:t>Pandoc</w:t>
-      </w:r>
-      <w:proofErr w:type="spellEnd"/>
-      <w:r>
-        <w:t xml:space="preserve"> ignores. However, there is a renewed interest in the community to get bullets customizable (see </w:t>
+        <w:t xml:space="preserve">The following (desired) list styles are not considered by Pandoc as they are not formal docx-styles but part of numbering.xml which Pandoc ignores. However, there is a renewed interest in the community to get bullets customizable (see </w:t>
       </w:r>
       <w:hyperlink r:id="rId9" w:history="1">
         <w:r>
@@ -1883,7 +1709,7 @@
       <w:t>2</w:t>
     </w:r>
     <w:r>
-      <w:t>2</w:t>
+      <w:t>3</w:t>
     </w:r>
     <w:r>
       <w:t>, FIX Protocol, Limited</w:t>
@@ -1974,7 +1800,7 @@
       <w:t>2</w:t>
     </w:r>
     <w:r>
-      <w:t>2</w:t>
+      <w:t>3</w:t>
     </w:r>
     <w:r>
       <w:t>, FIX Protocol, Limited</w:t>
@@ -2075,7 +1901,7 @@
       <w:tab/>
     </w:r>
     <w:r>
-      <w:t>November</w:t>
+      <w:t>February</w:t>
     </w:r>
     <w:r>
       <w:t xml:space="preserve"> 20</w:t>
@@ -2084,7 +1910,7 @@
       <w:t>2</w:t>
     </w:r>
     <w:r>
-      <w:t>2</w:t>
+      <w:t>3</w:t>
     </w:r>
   </w:p>
 </w:hdr>
@@ -2179,7 +2005,7 @@
         <v:path o:extrusionok="f" gradientshapeok="t" o:connecttype="rect"/>
         <o:lock v:ext="edit" aspectratio="t"/>
       </v:shapetype>
-      <v:shape id="_x0000_i1027" type="#_x0000_t75" style="width:7.5pt;height:7.5pt" o:bullet="t">
+      <v:shape id="_x0000_i1030" type="#_x0000_t75" style="width:7.5pt;height:7.5pt" o:bullet="t">
         <v:imagedata r:id="rId1" o:title="Green Ball"/>
       </v:shape>
     </w:pict>

</xml_diff>

<commit_message>
Update based on review Don
</commit_message>
<xml_diff>
--- a/v1-1/FIX_TechStd_Style_MASTER.docx
+++ b/v1-1/FIX_TechStd_Style_MASTER.docx
@@ -1907,7 +1907,7 @@
       <w:tab/>
     </w:r>
     <w:r>
-      <w:t>February</w:t>
+      <w:t>March</w:t>
     </w:r>
     <w:r>
       <w:t xml:space="preserve"> 20</w:t>
@@ -2011,7 +2011,7 @@
         <v:path o:extrusionok="f" gradientshapeok="t" o:connecttype="rect"/>
         <o:lock v:ext="edit" aspectratio="t"/>
       </v:shapetype>
-      <v:shape id="_x0000_i1032" type="#_x0000_t75" style="width:7.5pt;height:7.5pt" o:bullet="t">
+      <v:shape id="_x0000_i1031" type="#_x0000_t75" style="width:7.5pt;height:7.5pt" o:bullet="t">
         <v:imagedata r:id="rId1" o:title="Green Ball"/>
       </v:shape>
     </w:pict>

</xml_diff>

<commit_message>
RC1 updates for Sep 2023 review
</commit_message>
<xml_diff>
--- a/v1-1/FIX_TechStd_Style_MASTER.docx
+++ b/v1-1/FIX_TechStd_Style_MASTER.docx
@@ -702,16 +702,24 @@
           <w:szCs w:val="20"/>
         </w:rPr>
       </w:pPr>
+      <w:proofErr w:type="spellStart"/>
       <w:r>
         <w:rPr>
           <w:szCs w:val="20"/>
         </w:rPr>
-        <w:t>PlantUML sequence diagram (</w:t>
-      </w:r>
+        <w:t>PlantUML</w:t>
+      </w:r>
+      <w:proofErr w:type="spellEnd"/>
       <w:r>
         <w:rPr>
           <w:szCs w:val="20"/>
         </w:rPr>
+        <w:t xml:space="preserve"> sequence diagram (</w:t>
+      </w:r>
+      <w:r>
+        <w:rPr>
+          <w:szCs w:val="20"/>
+        </w:rPr>
         <w:t xml:space="preserve">different </w:t>
       </w:r>
       <w:r>
@@ -725,8 +733,13 @@
       <w:pPr>
         <w:pStyle w:val="PlantUMLComponent"/>
       </w:pPr>
-      <w:r>
-        <w:t xml:space="preserve">PlantUML </w:t>
+      <w:proofErr w:type="spellStart"/>
+      <w:r>
+        <w:t>PlantUML</w:t>
+      </w:r>
+      <w:proofErr w:type="spellEnd"/>
+      <w:r>
+        <w:t xml:space="preserve"> </w:t>
       </w:r>
       <w:r>
         <w:t>component</w:t>
@@ -796,8 +809,17 @@
           <w:rStyle w:val="KeywordTok"/>
           <w:lang w:val="en-US"/>
         </w:rPr>
-        <w:t>&lt;fixr:field</w:t>
-      </w:r>
+        <w:t>&lt;</w:t>
+      </w:r>
+      <w:proofErr w:type="spellStart"/>
+      <w:r>
+        <w:rPr>
+          <w:rStyle w:val="KeywordTok"/>
+          <w:lang w:val="en-US"/>
+        </w:rPr>
+        <w:t>fixr:field</w:t>
+      </w:r>
+      <w:proofErr w:type="spellEnd"/>
       <w:r>
         <w:rPr>
           <w:rStyle w:val="OtherTok"/>
@@ -824,7 +846,23 @@
           <w:rStyle w:val="StringTok"/>
           <w:lang w:val="en-US"/>
         </w:rPr>
-        <w:t>"RefSeqNum"</w:t>
+        <w:t>"</w:t>
+      </w:r>
+      <w:proofErr w:type="spellStart"/>
+      <w:r>
+        <w:rPr>
+          <w:rStyle w:val="StringTok"/>
+          <w:lang w:val="en-US"/>
+        </w:rPr>
+        <w:t>RefSeqNum</w:t>
+      </w:r>
+      <w:proofErr w:type="spellEnd"/>
+      <w:r>
+        <w:rPr>
+          <w:rStyle w:val="StringTok"/>
+          <w:lang w:val="en-US"/>
+        </w:rPr>
+        <w:t>"</w:t>
       </w:r>
       <w:r>
         <w:rPr>
@@ -851,7 +889,23 @@
           <w:rStyle w:val="KeywordTok"/>
           <w:lang w:val="en-US"/>
         </w:rPr>
-        <w:t>&lt;fixr:annotation&gt;</w:t>
+        <w:t>&lt;</w:t>
+      </w:r>
+      <w:proofErr w:type="spellStart"/>
+      <w:r>
+        <w:rPr>
+          <w:rStyle w:val="KeywordTok"/>
+          <w:lang w:val="en-US"/>
+        </w:rPr>
+        <w:t>fixr:annotation</w:t>
+      </w:r>
+      <w:proofErr w:type="spellEnd"/>
+      <w:r>
+        <w:rPr>
+          <w:rStyle w:val="KeywordTok"/>
+          <w:lang w:val="en-US"/>
+        </w:rPr>
+        <w:t>&gt;</w:t>
       </w:r>
       <w:r>
         <w:rPr>
@@ -871,21 +925,62 @@
           <w:rStyle w:val="KeywordTok"/>
           <w:lang w:val="en-US"/>
         </w:rPr>
-        <w:t>&lt;fixr:documentation</w:t>
-      </w:r>
+        <w:t>&lt;</w:t>
+      </w:r>
+      <w:proofErr w:type="spellStart"/>
+      <w:r>
+        <w:rPr>
+          <w:rStyle w:val="KeywordTok"/>
+          <w:lang w:val="en-US"/>
+        </w:rPr>
+        <w:t>fixr:documentation</w:t>
+      </w:r>
+      <w:proofErr w:type="spellEnd"/>
       <w:r>
         <w:rPr>
           <w:rStyle w:val="OtherTok"/>
           <w:lang w:val="en-US"/>
         </w:rPr>
-        <w:t xml:space="preserve"> langId=</w:t>
+        <w:t xml:space="preserve"> </w:t>
+      </w:r>
+      <w:proofErr w:type="spellStart"/>
+      <w:r>
+        <w:rPr>
+          <w:rStyle w:val="OtherTok"/>
+          <w:lang w:val="en-US"/>
+        </w:rPr>
+        <w:t>langId</w:t>
+      </w:r>
+      <w:proofErr w:type="spellEnd"/>
+      <w:r>
+        <w:rPr>
+          <w:rStyle w:val="OtherTok"/>
+          <w:lang w:val="en-US"/>
+        </w:rPr>
+        <w:t>=</w:t>
       </w:r>
       <w:r>
         <w:rPr>
           <w:rStyle w:val="StringTok"/>
           <w:lang w:val="en-US"/>
         </w:rPr>
-        <w:t>"en-us"</w:t>
+        <w:t>"</w:t>
+      </w:r>
+      <w:proofErr w:type="spellStart"/>
+      <w:r>
+        <w:rPr>
+          <w:rStyle w:val="StringTok"/>
+          <w:lang w:val="en-US"/>
+        </w:rPr>
+        <w:t>en</w:t>
+      </w:r>
+      <w:proofErr w:type="spellEnd"/>
+      <w:r>
+        <w:rPr>
+          <w:rStyle w:val="StringTok"/>
+          <w:lang w:val="en-US"/>
+        </w:rPr>
+        <w:t>-us"</w:t>
       </w:r>
       <w:r>
         <w:rPr>
@@ -939,7 +1034,23 @@
           <w:rStyle w:val="KeywordTok"/>
           <w:lang w:val="en-US"/>
         </w:rPr>
-        <w:t>&lt;/fixr:documentation&gt;</w:t>
+        <w:t>&lt;/</w:t>
+      </w:r>
+      <w:proofErr w:type="spellStart"/>
+      <w:r>
+        <w:rPr>
+          <w:rStyle w:val="KeywordTok"/>
+          <w:lang w:val="en-US"/>
+        </w:rPr>
+        <w:t>fixr:documentation</w:t>
+      </w:r>
+      <w:proofErr w:type="spellEnd"/>
+      <w:r>
+        <w:rPr>
+          <w:rStyle w:val="KeywordTok"/>
+          <w:lang w:val="en-US"/>
+        </w:rPr>
+        <w:t>&gt;</w:t>
       </w:r>
       <w:r>
         <w:rPr>
@@ -959,29 +1070,63 @@
           <w:rStyle w:val="KeywordTok"/>
           <w:lang w:val="en-US"/>
         </w:rPr>
-        <w:t>&lt;/fixr:annotation&gt;</w:t>
-      </w:r>
-      <w:r>
-        <w:rPr>
-          <w:lang w:val="en-US"/>
-        </w:rPr>
-        <w:br/>
-      </w:r>
+        <w:t>&lt;/</w:t>
+      </w:r>
+      <w:proofErr w:type="spellStart"/>
       <w:r>
         <w:rPr>
           <w:rStyle w:val="KeywordTok"/>
           <w:lang w:val="en-US"/>
         </w:rPr>
-        <w:t>&lt;/fixr:field&gt;</w:t>
+        <w:t>fixr:annotation</w:t>
+      </w:r>
+      <w:proofErr w:type="spellEnd"/>
+      <w:r>
+        <w:rPr>
+          <w:rStyle w:val="KeywordTok"/>
+          <w:lang w:val="en-US"/>
+        </w:rPr>
+        <w:t>&gt;</w:t>
+      </w:r>
+      <w:r>
+        <w:rPr>
+          <w:lang w:val="en-US"/>
+        </w:rPr>
+        <w:br/>
+      </w:r>
+      <w:r>
+        <w:rPr>
+          <w:rStyle w:val="KeywordTok"/>
+          <w:lang w:val="en-US"/>
+        </w:rPr>
+        <w:t>&lt;/</w:t>
+      </w:r>
+      <w:proofErr w:type="spellStart"/>
+      <w:r>
+        <w:rPr>
+          <w:rStyle w:val="KeywordTok"/>
+          <w:lang w:val="en-US"/>
+        </w:rPr>
+        <w:t>fixr:field</w:t>
+      </w:r>
+      <w:proofErr w:type="spellEnd"/>
+      <w:r>
+        <w:rPr>
+          <w:rStyle w:val="KeywordTok"/>
+          <w:lang w:val="en-US"/>
+        </w:rPr>
+        <w:t>&gt;</w:t>
       </w:r>
     </w:p>
     <w:p>
       <w:pPr>
         <w:pStyle w:val="BodyText"/>
       </w:pPr>
+      <w:proofErr w:type="spellStart"/>
       <w:r>
         <w:t>FIXCompact</w:t>
       </w:r>
+      <w:proofErr w:type="spellEnd"/>
     </w:p>
     <w:p>
       <w:pPr>
@@ -1309,8 +1454,13 @@
       <w:pPr>
         <w:pStyle w:val="DefinitionTerm"/>
       </w:pPr>
-      <w:r>
-        <w:t xml:space="preserve">DefinitionTerm </w:t>
+      <w:proofErr w:type="spellStart"/>
+      <w:r>
+        <w:t>DefinitionTerm</w:t>
+      </w:r>
+      <w:proofErr w:type="spellEnd"/>
+      <w:r>
+        <w:t xml:space="preserve"> </w:t>
       </w:r>
     </w:p>
     <w:p>
@@ -1357,12 +1507,36 @@
         <w:t xml:space="preserve"> position</w:t>
       </w:r>
       <w:r>
-        <w:t>. Pandoc currently sets it to 1cm when using this style document.</w:t>
-      </w:r>
-    </w:p>
-    <w:p>
-      <w:r>
-        <w:t xml:space="preserve">The following (desired) list styles are not considered by Pandoc as they are not formal docx-styles but part of numbering.xml which Pandoc ignores. However, there is a renewed interest in the community to get bullets customizable (see </w:t>
+        <w:t xml:space="preserve">. </w:t>
+      </w:r>
+      <w:proofErr w:type="spellStart"/>
+      <w:r>
+        <w:t>Pandoc</w:t>
+      </w:r>
+      <w:proofErr w:type="spellEnd"/>
+      <w:r>
+        <w:t xml:space="preserve"> currently sets it to 1cm when using this style document.</w:t>
+      </w:r>
+    </w:p>
+    <w:p>
+      <w:r>
+        <w:t xml:space="preserve">The following (desired) list styles are not considered by </w:t>
+      </w:r>
+      <w:proofErr w:type="spellStart"/>
+      <w:r>
+        <w:t>Pandoc</w:t>
+      </w:r>
+      <w:proofErr w:type="spellEnd"/>
+      <w:r>
+        <w:t xml:space="preserve"> as they are not formal docx-styles but part of numbering.xml which </w:t>
+      </w:r>
+      <w:proofErr w:type="spellStart"/>
+      <w:r>
+        <w:t>Pandoc</w:t>
+      </w:r>
+      <w:proofErr w:type="spellEnd"/>
+      <w:r>
+        <w:t xml:space="preserve"> ignores. However, there is a renewed interest in the community to get bullets customizable (see </w:t>
       </w:r>
       <w:hyperlink r:id="rId9" w:history="1">
         <w:r>
@@ -1868,7 +2042,7 @@
       <w:tab/>
     </w:r>
     <w:r>
-      <w:t>March</w:t>
+      <w:t>September</w:t>
     </w:r>
     <w:r>
       <w:t xml:space="preserve"> 20</w:t>

</xml_diff>

<commit_message>
Update script and template to RC2 and 2024
</commit_message>
<xml_diff>
--- a/v1-1/FIX_TechStd_Style_MASTER.docx
+++ b/v1-1/FIX_TechStd_Style_MASTER.docx
@@ -1,6 +1,6 @@
 
 <file path=word/document.xml><?xml version="1.0" encoding="utf-8"?>
-<w:document xmlns:wpc="http://schemas.microsoft.com/office/word/2010/wordprocessingCanvas" xmlns:cx="http://schemas.microsoft.com/office/drawing/2014/chartex" xmlns:cx1="http://schemas.microsoft.com/office/drawing/2015/9/8/chartex" xmlns:cx2="http://schemas.microsoft.com/office/drawing/2015/10/21/chartex" xmlns:cx3="http://schemas.microsoft.com/office/drawing/2016/5/9/chartex" xmlns:cx4="http://schemas.microsoft.com/office/drawing/2016/5/10/chartex" xmlns:cx5="http://schemas.microsoft.com/office/drawing/2016/5/11/chartex" xmlns:cx6="http://schemas.microsoft.com/office/drawing/2016/5/12/chartex" xmlns:cx7="http://schemas.microsoft.com/office/drawing/2016/5/13/chartex" xmlns:cx8="http://schemas.microsoft.com/office/drawing/2016/5/14/chartex" xmlns:mc="http://schemas.openxmlformats.org/markup-compatibility/2006" xmlns:aink="http://schemas.microsoft.com/office/drawing/2016/ink" xmlns:am3d="http://schemas.microsoft.com/office/drawing/2017/model3d" xmlns:o="urn:schemas-microsoft-com:office:office" xmlns:oel="http://schemas.microsoft.com/office/2019/extlst" xmlns:r="http://schemas.openxmlformats.org/officeDocument/2006/relationships" xmlns:m="http://schemas.openxmlformats.org/officeDocument/2006/math" xmlns:v="urn:schemas-microsoft-com:vml" xmlns:wp14="http://schemas.microsoft.com/office/word/2010/wordprocessingDrawing" xmlns:wp="http://schemas.openxmlformats.org/drawingml/2006/wordprocessingDrawing" xmlns:w10="urn:schemas-microsoft-com:office:word" xmlns:w="http://schemas.openxmlformats.org/wordprocessingml/2006/main" xmlns:w14="http://schemas.microsoft.com/office/word/2010/wordml" xmlns:w15="http://schemas.microsoft.com/office/word/2012/wordml" xmlns:w16cex="http://schemas.microsoft.com/office/word/2018/wordml/cex" xmlns:w16cid="http://schemas.microsoft.com/office/word/2016/wordml/cid" xmlns:w16="http://schemas.microsoft.com/office/word/2018/wordml" xmlns:w16sdtdh="http://schemas.microsoft.com/office/word/2020/wordml/sdtdatahash" xmlns:w16se="http://schemas.microsoft.com/office/word/2015/wordml/symex" xmlns:wpg="http://schemas.microsoft.com/office/word/2010/wordprocessingGroup" xmlns:wpi="http://schemas.microsoft.com/office/word/2010/wordprocessingInk" xmlns:wne="http://schemas.microsoft.com/office/word/2006/wordml" xmlns:wps="http://schemas.microsoft.com/office/word/2010/wordprocessingShape" mc:Ignorable="w14 w15 w16se w16cid w16 w16cex w16sdtdh wp14">
+<w:document xmlns:wpc="http://schemas.microsoft.com/office/word/2010/wordprocessingCanvas" xmlns:cx="http://schemas.microsoft.com/office/drawing/2014/chartex" xmlns:cx1="http://schemas.microsoft.com/office/drawing/2015/9/8/chartex" xmlns:cx2="http://schemas.microsoft.com/office/drawing/2015/10/21/chartex" xmlns:cx3="http://schemas.microsoft.com/office/drawing/2016/5/9/chartex" xmlns:cx4="http://schemas.microsoft.com/office/drawing/2016/5/10/chartex" xmlns:cx5="http://schemas.microsoft.com/office/drawing/2016/5/11/chartex" xmlns:cx6="http://schemas.microsoft.com/office/drawing/2016/5/12/chartex" xmlns:cx7="http://schemas.microsoft.com/office/drawing/2016/5/13/chartex" xmlns:cx8="http://schemas.microsoft.com/office/drawing/2016/5/14/chartex" xmlns:mc="http://schemas.openxmlformats.org/markup-compatibility/2006" xmlns:aink="http://schemas.microsoft.com/office/drawing/2016/ink" xmlns:am3d="http://schemas.microsoft.com/office/drawing/2017/model3d" xmlns:o="urn:schemas-microsoft-com:office:office" xmlns:oel="http://schemas.microsoft.com/office/2019/extlst" xmlns:r="http://schemas.openxmlformats.org/officeDocument/2006/relationships" xmlns:m="http://schemas.openxmlformats.org/officeDocument/2006/math" xmlns:v="urn:schemas-microsoft-com:vml" xmlns:wp14="http://schemas.microsoft.com/office/word/2010/wordprocessingDrawing" xmlns:wp="http://schemas.openxmlformats.org/drawingml/2006/wordprocessingDrawing" xmlns:w10="urn:schemas-microsoft-com:office:word" xmlns:w="http://schemas.openxmlformats.org/wordprocessingml/2006/main" xmlns:w14="http://schemas.microsoft.com/office/word/2010/wordml" xmlns:w15="http://schemas.microsoft.com/office/word/2012/wordml" xmlns:w16cex="http://schemas.microsoft.com/office/word/2018/wordml/cex" xmlns:w16cid="http://schemas.microsoft.com/office/word/2016/wordml/cid" xmlns:w16="http://schemas.microsoft.com/office/word/2018/wordml" xmlns:w16du="http://schemas.microsoft.com/office/word/2023/wordml/word16du" xmlns:w16sdtdh="http://schemas.microsoft.com/office/word/2020/wordml/sdtdatahash" xmlns:w16se="http://schemas.microsoft.com/office/word/2015/wordml/symex" xmlns:wpg="http://schemas.microsoft.com/office/word/2010/wordprocessingGroup" xmlns:wpi="http://schemas.microsoft.com/office/word/2010/wordprocessingInk" xmlns:wne="http://schemas.microsoft.com/office/word/2006/wordml" xmlns:wps="http://schemas.microsoft.com/office/word/2010/wordprocessingShape" mc:Ignorable="w14 w15 w16se w16cid w16 w16cex w16sdtdh w16du wp14">
   <w:body>
     <w:p>
       <w:pPr>
@@ -1781,10 +1781,12 @@
       </w:r>
     </w:p>
     <w:sectPr>
-      <w:headerReference w:type="default" r:id="rId10"/>
-      <w:footerReference w:type="default" r:id="rId11"/>
-      <w:headerReference w:type="first" r:id="rId12"/>
-      <w:footerReference w:type="first" r:id="rId13"/>
+      <w:headerReference w:type="even" r:id="rId10"/>
+      <w:headerReference w:type="default" r:id="rId11"/>
+      <w:footerReference w:type="even" r:id="rId12"/>
+      <w:footerReference w:type="default" r:id="rId13"/>
+      <w:headerReference w:type="first" r:id="rId14"/>
+      <w:footerReference w:type="first" r:id="rId15"/>
       <w:pgSz w:w="11900" w:h="16840"/>
       <w:pgMar w:top="1134" w:right="1134" w:bottom="1134" w:left="1134" w:header="1134" w:footer="454" w:gutter="0"/>
       <w:cols w:space="708"/>
@@ -1796,7 +1798,7 @@
 </file>
 
 <file path=word/endnotes.xml><?xml version="1.0" encoding="utf-8"?>
-<w:endnotes xmlns:wpc="http://schemas.microsoft.com/office/word/2010/wordprocessingCanvas" xmlns:cx="http://schemas.microsoft.com/office/drawing/2014/chartex" xmlns:cx1="http://schemas.microsoft.com/office/drawing/2015/9/8/chartex" xmlns:cx2="http://schemas.microsoft.com/office/drawing/2015/10/21/chartex" xmlns:cx3="http://schemas.microsoft.com/office/drawing/2016/5/9/chartex" xmlns:cx4="http://schemas.microsoft.com/office/drawing/2016/5/10/chartex" xmlns:cx5="http://schemas.microsoft.com/office/drawing/2016/5/11/chartex" xmlns:cx6="http://schemas.microsoft.com/office/drawing/2016/5/12/chartex" xmlns:cx7="http://schemas.microsoft.com/office/drawing/2016/5/13/chartex" xmlns:cx8="http://schemas.microsoft.com/office/drawing/2016/5/14/chartex" xmlns:mc="http://schemas.openxmlformats.org/markup-compatibility/2006" xmlns:aink="http://schemas.microsoft.com/office/drawing/2016/ink" xmlns:am3d="http://schemas.microsoft.com/office/drawing/2017/model3d" xmlns:o="urn:schemas-microsoft-com:office:office" xmlns:oel="http://schemas.microsoft.com/office/2019/extlst" xmlns:r="http://schemas.openxmlformats.org/officeDocument/2006/relationships" xmlns:m="http://schemas.openxmlformats.org/officeDocument/2006/math" xmlns:v="urn:schemas-microsoft-com:vml" xmlns:wp14="http://schemas.microsoft.com/office/word/2010/wordprocessingDrawing" xmlns:wp="http://schemas.openxmlformats.org/drawingml/2006/wordprocessingDrawing" xmlns:w10="urn:schemas-microsoft-com:office:word" xmlns:w="http://schemas.openxmlformats.org/wordprocessingml/2006/main" xmlns:w14="http://schemas.microsoft.com/office/word/2010/wordml" xmlns:w15="http://schemas.microsoft.com/office/word/2012/wordml" xmlns:w16cex="http://schemas.microsoft.com/office/word/2018/wordml/cex" xmlns:w16cid="http://schemas.microsoft.com/office/word/2016/wordml/cid" xmlns:w16="http://schemas.microsoft.com/office/word/2018/wordml" xmlns:w16sdtdh="http://schemas.microsoft.com/office/word/2020/wordml/sdtdatahash" xmlns:w16se="http://schemas.microsoft.com/office/word/2015/wordml/symex" xmlns:wpg="http://schemas.microsoft.com/office/word/2010/wordprocessingGroup" xmlns:wpi="http://schemas.microsoft.com/office/word/2010/wordprocessingInk" xmlns:wne="http://schemas.microsoft.com/office/word/2006/wordml" xmlns:wps="http://schemas.microsoft.com/office/word/2010/wordprocessingShape" mc:Ignorable="w14 w15 w16se w16cid w16 w16cex w16sdtdh wp14">
+<w:endnotes xmlns:wpc="http://schemas.microsoft.com/office/word/2010/wordprocessingCanvas" xmlns:cx="http://schemas.microsoft.com/office/drawing/2014/chartex" xmlns:cx1="http://schemas.microsoft.com/office/drawing/2015/9/8/chartex" xmlns:cx2="http://schemas.microsoft.com/office/drawing/2015/10/21/chartex" xmlns:cx3="http://schemas.microsoft.com/office/drawing/2016/5/9/chartex" xmlns:cx4="http://schemas.microsoft.com/office/drawing/2016/5/10/chartex" xmlns:cx5="http://schemas.microsoft.com/office/drawing/2016/5/11/chartex" xmlns:cx6="http://schemas.microsoft.com/office/drawing/2016/5/12/chartex" xmlns:cx7="http://schemas.microsoft.com/office/drawing/2016/5/13/chartex" xmlns:cx8="http://schemas.microsoft.com/office/drawing/2016/5/14/chartex" xmlns:mc="http://schemas.openxmlformats.org/markup-compatibility/2006" xmlns:aink="http://schemas.microsoft.com/office/drawing/2016/ink" xmlns:am3d="http://schemas.microsoft.com/office/drawing/2017/model3d" xmlns:o="urn:schemas-microsoft-com:office:office" xmlns:oel="http://schemas.microsoft.com/office/2019/extlst" xmlns:r="http://schemas.openxmlformats.org/officeDocument/2006/relationships" xmlns:m="http://schemas.openxmlformats.org/officeDocument/2006/math" xmlns:v="urn:schemas-microsoft-com:vml" xmlns:wp14="http://schemas.microsoft.com/office/word/2010/wordprocessingDrawing" xmlns:wp="http://schemas.openxmlformats.org/drawingml/2006/wordprocessingDrawing" xmlns:w10="urn:schemas-microsoft-com:office:word" xmlns:w="http://schemas.openxmlformats.org/wordprocessingml/2006/main" xmlns:w14="http://schemas.microsoft.com/office/word/2010/wordml" xmlns:w15="http://schemas.microsoft.com/office/word/2012/wordml" xmlns:w16cex="http://schemas.microsoft.com/office/word/2018/wordml/cex" xmlns:w16cid="http://schemas.microsoft.com/office/word/2016/wordml/cid" xmlns:w16="http://schemas.microsoft.com/office/word/2018/wordml" xmlns:w16du="http://schemas.microsoft.com/office/word/2023/wordml/word16du" xmlns:w16sdtdh="http://schemas.microsoft.com/office/word/2020/wordml/sdtdatahash" xmlns:w16se="http://schemas.microsoft.com/office/word/2015/wordml/symex" xmlns:wpg="http://schemas.microsoft.com/office/word/2010/wordprocessingGroup" xmlns:wpi="http://schemas.microsoft.com/office/word/2010/wordprocessingInk" xmlns:wne="http://schemas.microsoft.com/office/word/2006/wordml" xmlns:wps="http://schemas.microsoft.com/office/word/2010/wordprocessingShape" mc:Ignorable="w14 w15 w16se w16cid w16 w16cex w16sdtdh w16du wp14">
   <w:endnote w:type="separator" w:id="-1">
     <w:p>
       <w:pPr>
@@ -1821,7 +1823,17 @@
 </file>
 
 <file path=word/footer1.xml><?xml version="1.0" encoding="utf-8"?>
-<w:ftr xmlns:wpc="http://schemas.microsoft.com/office/word/2010/wordprocessingCanvas" xmlns:cx="http://schemas.microsoft.com/office/drawing/2014/chartex" xmlns:cx1="http://schemas.microsoft.com/office/drawing/2015/9/8/chartex" xmlns:cx2="http://schemas.microsoft.com/office/drawing/2015/10/21/chartex" xmlns:cx3="http://schemas.microsoft.com/office/drawing/2016/5/9/chartex" xmlns:cx4="http://schemas.microsoft.com/office/drawing/2016/5/10/chartex" xmlns:cx5="http://schemas.microsoft.com/office/drawing/2016/5/11/chartex" xmlns:cx6="http://schemas.microsoft.com/office/drawing/2016/5/12/chartex" xmlns:cx7="http://schemas.microsoft.com/office/drawing/2016/5/13/chartex" xmlns:cx8="http://schemas.microsoft.com/office/drawing/2016/5/14/chartex" xmlns:mc="http://schemas.openxmlformats.org/markup-compatibility/2006" xmlns:aink="http://schemas.microsoft.com/office/drawing/2016/ink" xmlns:am3d="http://schemas.microsoft.com/office/drawing/2017/model3d" xmlns:o="urn:schemas-microsoft-com:office:office" xmlns:oel="http://schemas.microsoft.com/office/2019/extlst" xmlns:r="http://schemas.openxmlformats.org/officeDocument/2006/relationships" xmlns:m="http://schemas.openxmlformats.org/officeDocument/2006/math" xmlns:v="urn:schemas-microsoft-com:vml" xmlns:wp14="http://schemas.microsoft.com/office/word/2010/wordprocessingDrawing" xmlns:wp="http://schemas.openxmlformats.org/drawingml/2006/wordprocessingDrawing" xmlns:w10="urn:schemas-microsoft-com:office:word" xmlns:w="http://schemas.openxmlformats.org/wordprocessingml/2006/main" xmlns:w14="http://schemas.microsoft.com/office/word/2010/wordml" xmlns:w15="http://schemas.microsoft.com/office/word/2012/wordml" xmlns:w16cex="http://schemas.microsoft.com/office/word/2018/wordml/cex" xmlns:w16cid="http://schemas.microsoft.com/office/word/2016/wordml/cid" xmlns:w16="http://schemas.microsoft.com/office/word/2018/wordml" xmlns:w16sdtdh="http://schemas.microsoft.com/office/word/2020/wordml/sdtdatahash" xmlns:w16se="http://schemas.microsoft.com/office/word/2015/wordml/symex" xmlns:wpg="http://schemas.microsoft.com/office/word/2010/wordprocessingGroup" xmlns:wpi="http://schemas.microsoft.com/office/word/2010/wordprocessingInk" xmlns:wne="http://schemas.microsoft.com/office/word/2006/wordml" xmlns:wps="http://schemas.microsoft.com/office/word/2010/wordprocessingShape" mc:Ignorable="w14 w15 w16se w16cid w16 w16cex w16sdtdh wp14">
+<w:ftr xmlns:wpc="http://schemas.microsoft.com/office/word/2010/wordprocessingCanvas" xmlns:cx="http://schemas.microsoft.com/office/drawing/2014/chartex" xmlns:cx1="http://schemas.microsoft.com/office/drawing/2015/9/8/chartex" xmlns:cx2="http://schemas.microsoft.com/office/drawing/2015/10/21/chartex" xmlns:cx3="http://schemas.microsoft.com/office/drawing/2016/5/9/chartex" xmlns:cx4="http://schemas.microsoft.com/office/drawing/2016/5/10/chartex" xmlns:cx5="http://schemas.microsoft.com/office/drawing/2016/5/11/chartex" xmlns:cx6="http://schemas.microsoft.com/office/drawing/2016/5/12/chartex" xmlns:cx7="http://schemas.microsoft.com/office/drawing/2016/5/13/chartex" xmlns:cx8="http://schemas.microsoft.com/office/drawing/2016/5/14/chartex" xmlns:mc="http://schemas.openxmlformats.org/markup-compatibility/2006" xmlns:aink="http://schemas.microsoft.com/office/drawing/2016/ink" xmlns:am3d="http://schemas.microsoft.com/office/drawing/2017/model3d" xmlns:o="urn:schemas-microsoft-com:office:office" xmlns:oel="http://schemas.microsoft.com/office/2019/extlst" xmlns:r="http://schemas.openxmlformats.org/officeDocument/2006/relationships" xmlns:m="http://schemas.openxmlformats.org/officeDocument/2006/math" xmlns:v="urn:schemas-microsoft-com:vml" xmlns:wp14="http://schemas.microsoft.com/office/word/2010/wordprocessingDrawing" xmlns:wp="http://schemas.openxmlformats.org/drawingml/2006/wordprocessingDrawing" xmlns:w10="urn:schemas-microsoft-com:office:word" xmlns:w="http://schemas.openxmlformats.org/wordprocessingml/2006/main" xmlns:w14="http://schemas.microsoft.com/office/word/2010/wordml" xmlns:w15="http://schemas.microsoft.com/office/word/2012/wordml" xmlns:w16cex="http://schemas.microsoft.com/office/word/2018/wordml/cex" xmlns:w16cid="http://schemas.microsoft.com/office/word/2016/wordml/cid" xmlns:w16="http://schemas.microsoft.com/office/word/2018/wordml" xmlns:w16du="http://schemas.microsoft.com/office/word/2023/wordml/word16du" xmlns:w16sdtdh="http://schemas.microsoft.com/office/word/2020/wordml/sdtdatahash" xmlns:w16se="http://schemas.microsoft.com/office/word/2015/wordml/symex" xmlns:wpg="http://schemas.microsoft.com/office/word/2010/wordprocessingGroup" xmlns:wpi="http://schemas.microsoft.com/office/word/2010/wordprocessingInk" xmlns:wne="http://schemas.microsoft.com/office/word/2006/wordml" xmlns:wps="http://schemas.microsoft.com/office/word/2010/wordprocessingShape" mc:Ignorable="w14 w15 w16se w16cid w16 w16cex w16sdtdh w16du wp14">
+  <w:p>
+    <w:pPr>
+      <w:pStyle w:val="Footer"/>
+    </w:pPr>
+  </w:p>
+</w:ftr>
+</file>
+
+<file path=word/footer2.xml><?xml version="1.0" encoding="utf-8"?>
+<w:ftr xmlns:wpc="http://schemas.microsoft.com/office/word/2010/wordprocessingCanvas" xmlns:cx="http://schemas.microsoft.com/office/drawing/2014/chartex" xmlns:cx1="http://schemas.microsoft.com/office/drawing/2015/9/8/chartex" xmlns:cx2="http://schemas.microsoft.com/office/drawing/2015/10/21/chartex" xmlns:cx3="http://schemas.microsoft.com/office/drawing/2016/5/9/chartex" xmlns:cx4="http://schemas.microsoft.com/office/drawing/2016/5/10/chartex" xmlns:cx5="http://schemas.microsoft.com/office/drawing/2016/5/11/chartex" xmlns:cx6="http://schemas.microsoft.com/office/drawing/2016/5/12/chartex" xmlns:cx7="http://schemas.microsoft.com/office/drawing/2016/5/13/chartex" xmlns:cx8="http://schemas.microsoft.com/office/drawing/2016/5/14/chartex" xmlns:mc="http://schemas.openxmlformats.org/markup-compatibility/2006" xmlns:aink="http://schemas.microsoft.com/office/drawing/2016/ink" xmlns:am3d="http://schemas.microsoft.com/office/drawing/2017/model3d" xmlns:o="urn:schemas-microsoft-com:office:office" xmlns:oel="http://schemas.microsoft.com/office/2019/extlst" xmlns:r="http://schemas.openxmlformats.org/officeDocument/2006/relationships" xmlns:m="http://schemas.openxmlformats.org/officeDocument/2006/math" xmlns:v="urn:schemas-microsoft-com:vml" xmlns:wp14="http://schemas.microsoft.com/office/word/2010/wordprocessingDrawing" xmlns:wp="http://schemas.openxmlformats.org/drawingml/2006/wordprocessingDrawing" xmlns:w10="urn:schemas-microsoft-com:office:word" xmlns:w="http://schemas.openxmlformats.org/wordprocessingml/2006/main" xmlns:w14="http://schemas.microsoft.com/office/word/2010/wordml" xmlns:w15="http://schemas.microsoft.com/office/word/2012/wordml" xmlns:w16cex="http://schemas.microsoft.com/office/word/2018/wordml/cex" xmlns:w16cid="http://schemas.microsoft.com/office/word/2016/wordml/cid" xmlns:w16="http://schemas.microsoft.com/office/word/2018/wordml" xmlns:w16du="http://schemas.microsoft.com/office/word/2023/wordml/word16du" xmlns:w16sdtdh="http://schemas.microsoft.com/office/word/2020/wordml/sdtdatahash" xmlns:w16se="http://schemas.microsoft.com/office/word/2015/wordml/symex" xmlns:wpg="http://schemas.microsoft.com/office/word/2010/wordprocessingGroup" xmlns:wpi="http://schemas.microsoft.com/office/word/2010/wordprocessingInk" xmlns:wne="http://schemas.microsoft.com/office/word/2006/wordml" xmlns:wps="http://schemas.microsoft.com/office/word/2010/wordprocessingShape" mc:Ignorable="w14 w15 w16se w16cid w16 w16cex w16sdtdh w16du wp14">
   <w:p>
     <w:pPr>
       <w:pStyle w:val="Footer"/>
@@ -1838,13 +1850,16 @@
       <w:sym w:font="Symbol" w:char="F0D3"/>
     </w:r>
     <w:r>
-      <w:t xml:space="preserve"> Copyright, 2011-20</w:t>
+      <w:t xml:space="preserve"> Copyright, </w:t>
+    </w:r>
+    <w:r>
+      <w:t>2011-20</w:t>
     </w:r>
     <w:r>
       <w:t>2</w:t>
     </w:r>
     <w:r>
-      <w:t>3</w:t>
+      <w:t>4</w:t>
     </w:r>
     <w:r>
       <w:t>, FIX Protocol, Limited</w:t>
@@ -1916,8 +1931,8 @@
 </w:ftr>
 </file>
 
-<file path=word/footer2.xml><?xml version="1.0" encoding="utf-8"?>
-<w:ftr xmlns:wpc="http://schemas.microsoft.com/office/word/2010/wordprocessingCanvas" xmlns:cx="http://schemas.microsoft.com/office/drawing/2014/chartex" xmlns:cx1="http://schemas.microsoft.com/office/drawing/2015/9/8/chartex" xmlns:cx2="http://schemas.microsoft.com/office/drawing/2015/10/21/chartex" xmlns:cx3="http://schemas.microsoft.com/office/drawing/2016/5/9/chartex" xmlns:cx4="http://schemas.microsoft.com/office/drawing/2016/5/10/chartex" xmlns:cx5="http://schemas.microsoft.com/office/drawing/2016/5/11/chartex" xmlns:cx6="http://schemas.microsoft.com/office/drawing/2016/5/12/chartex" xmlns:cx7="http://schemas.microsoft.com/office/drawing/2016/5/13/chartex" xmlns:cx8="http://schemas.microsoft.com/office/drawing/2016/5/14/chartex" xmlns:mc="http://schemas.openxmlformats.org/markup-compatibility/2006" xmlns:aink="http://schemas.microsoft.com/office/drawing/2016/ink" xmlns:am3d="http://schemas.microsoft.com/office/drawing/2017/model3d" xmlns:o="urn:schemas-microsoft-com:office:office" xmlns:oel="http://schemas.microsoft.com/office/2019/extlst" xmlns:r="http://schemas.openxmlformats.org/officeDocument/2006/relationships" xmlns:m="http://schemas.openxmlformats.org/officeDocument/2006/math" xmlns:v="urn:schemas-microsoft-com:vml" xmlns:wp14="http://schemas.microsoft.com/office/word/2010/wordprocessingDrawing" xmlns:wp="http://schemas.openxmlformats.org/drawingml/2006/wordprocessingDrawing" xmlns:w10="urn:schemas-microsoft-com:office:word" xmlns:w="http://schemas.openxmlformats.org/wordprocessingml/2006/main" xmlns:w14="http://schemas.microsoft.com/office/word/2010/wordml" xmlns:w15="http://schemas.microsoft.com/office/word/2012/wordml" xmlns:w16cex="http://schemas.microsoft.com/office/word/2018/wordml/cex" xmlns:w16cid="http://schemas.microsoft.com/office/word/2016/wordml/cid" xmlns:w16="http://schemas.microsoft.com/office/word/2018/wordml" xmlns:w16sdtdh="http://schemas.microsoft.com/office/word/2020/wordml/sdtdatahash" xmlns:w16se="http://schemas.microsoft.com/office/word/2015/wordml/symex" xmlns:wpg="http://schemas.microsoft.com/office/word/2010/wordprocessingGroup" xmlns:wpi="http://schemas.microsoft.com/office/word/2010/wordprocessingInk" xmlns:wne="http://schemas.microsoft.com/office/word/2006/wordml" xmlns:wps="http://schemas.microsoft.com/office/word/2010/wordprocessingShape" mc:Ignorable="w14 w15 w16se w16cid w16 w16cex w16sdtdh wp14">
+<file path=word/footer3.xml><?xml version="1.0" encoding="utf-8"?>
+<w:ftr xmlns:wpc="http://schemas.microsoft.com/office/word/2010/wordprocessingCanvas" xmlns:cx="http://schemas.microsoft.com/office/drawing/2014/chartex" xmlns:cx1="http://schemas.microsoft.com/office/drawing/2015/9/8/chartex" xmlns:cx2="http://schemas.microsoft.com/office/drawing/2015/10/21/chartex" xmlns:cx3="http://schemas.microsoft.com/office/drawing/2016/5/9/chartex" xmlns:cx4="http://schemas.microsoft.com/office/drawing/2016/5/10/chartex" xmlns:cx5="http://schemas.microsoft.com/office/drawing/2016/5/11/chartex" xmlns:cx6="http://schemas.microsoft.com/office/drawing/2016/5/12/chartex" xmlns:cx7="http://schemas.microsoft.com/office/drawing/2016/5/13/chartex" xmlns:cx8="http://schemas.microsoft.com/office/drawing/2016/5/14/chartex" xmlns:mc="http://schemas.openxmlformats.org/markup-compatibility/2006" xmlns:aink="http://schemas.microsoft.com/office/drawing/2016/ink" xmlns:am3d="http://schemas.microsoft.com/office/drawing/2017/model3d" xmlns:o="urn:schemas-microsoft-com:office:office" xmlns:oel="http://schemas.microsoft.com/office/2019/extlst" xmlns:r="http://schemas.openxmlformats.org/officeDocument/2006/relationships" xmlns:m="http://schemas.openxmlformats.org/officeDocument/2006/math" xmlns:v="urn:schemas-microsoft-com:vml" xmlns:wp14="http://schemas.microsoft.com/office/word/2010/wordprocessingDrawing" xmlns:wp="http://schemas.openxmlformats.org/drawingml/2006/wordprocessingDrawing" xmlns:w10="urn:schemas-microsoft-com:office:word" xmlns:w="http://schemas.openxmlformats.org/wordprocessingml/2006/main" xmlns:w14="http://schemas.microsoft.com/office/word/2010/wordml" xmlns:w15="http://schemas.microsoft.com/office/word/2012/wordml" xmlns:w16cex="http://schemas.microsoft.com/office/word/2018/wordml/cex" xmlns:w16cid="http://schemas.microsoft.com/office/word/2016/wordml/cid" xmlns:w16="http://schemas.microsoft.com/office/word/2018/wordml" xmlns:w16du="http://schemas.microsoft.com/office/word/2023/wordml/word16du" xmlns:w16sdtdh="http://schemas.microsoft.com/office/word/2020/wordml/sdtdatahash" xmlns:w16se="http://schemas.microsoft.com/office/word/2015/wordml/symex" xmlns:wpg="http://schemas.microsoft.com/office/word/2010/wordprocessingGroup" xmlns:wpi="http://schemas.microsoft.com/office/word/2010/wordprocessingInk" xmlns:wne="http://schemas.microsoft.com/office/word/2006/wordml" xmlns:wps="http://schemas.microsoft.com/office/word/2010/wordprocessingShape" mc:Ignorable="w14 w15 w16se w16cid w16 w16cex w16sdtdh w16du wp14">
   <w:p>
     <w:pPr>
       <w:pStyle w:val="Footer"/>
@@ -1935,7 +1950,7 @@
       <w:t>2</w:t>
     </w:r>
     <w:r>
-      <w:t>3</w:t>
+      <w:t>4</w:t>
     </w:r>
     <w:r>
       <w:t>, FIX Protocol, Limited</w:t>
@@ -1945,7 +1960,7 @@
 </file>
 
 <file path=word/footnotes.xml><?xml version="1.0" encoding="utf-8"?>
-<w:footnotes xmlns:wpc="http://schemas.microsoft.com/office/word/2010/wordprocessingCanvas" xmlns:cx="http://schemas.microsoft.com/office/drawing/2014/chartex" xmlns:cx1="http://schemas.microsoft.com/office/drawing/2015/9/8/chartex" xmlns:cx2="http://schemas.microsoft.com/office/drawing/2015/10/21/chartex" xmlns:cx3="http://schemas.microsoft.com/office/drawing/2016/5/9/chartex" xmlns:cx4="http://schemas.microsoft.com/office/drawing/2016/5/10/chartex" xmlns:cx5="http://schemas.microsoft.com/office/drawing/2016/5/11/chartex" xmlns:cx6="http://schemas.microsoft.com/office/drawing/2016/5/12/chartex" xmlns:cx7="http://schemas.microsoft.com/office/drawing/2016/5/13/chartex" xmlns:cx8="http://schemas.microsoft.com/office/drawing/2016/5/14/chartex" xmlns:mc="http://schemas.openxmlformats.org/markup-compatibility/2006" xmlns:aink="http://schemas.microsoft.com/office/drawing/2016/ink" xmlns:am3d="http://schemas.microsoft.com/office/drawing/2017/model3d" xmlns:o="urn:schemas-microsoft-com:office:office" xmlns:oel="http://schemas.microsoft.com/office/2019/extlst" xmlns:r="http://schemas.openxmlformats.org/officeDocument/2006/relationships" xmlns:m="http://schemas.openxmlformats.org/officeDocument/2006/math" xmlns:v="urn:schemas-microsoft-com:vml" xmlns:wp14="http://schemas.microsoft.com/office/word/2010/wordprocessingDrawing" xmlns:wp="http://schemas.openxmlformats.org/drawingml/2006/wordprocessingDrawing" xmlns:w10="urn:schemas-microsoft-com:office:word" xmlns:w="http://schemas.openxmlformats.org/wordprocessingml/2006/main" xmlns:w14="http://schemas.microsoft.com/office/word/2010/wordml" xmlns:w15="http://schemas.microsoft.com/office/word/2012/wordml" xmlns:w16cex="http://schemas.microsoft.com/office/word/2018/wordml/cex" xmlns:w16cid="http://schemas.microsoft.com/office/word/2016/wordml/cid" xmlns:w16="http://schemas.microsoft.com/office/word/2018/wordml" xmlns:w16sdtdh="http://schemas.microsoft.com/office/word/2020/wordml/sdtdatahash" xmlns:w16se="http://schemas.microsoft.com/office/word/2015/wordml/symex" xmlns:wpg="http://schemas.microsoft.com/office/word/2010/wordprocessingGroup" xmlns:wpi="http://schemas.microsoft.com/office/word/2010/wordprocessingInk" xmlns:wne="http://schemas.microsoft.com/office/word/2006/wordml" xmlns:wps="http://schemas.microsoft.com/office/word/2010/wordprocessingShape" mc:Ignorable="w14 w15 w16se w16cid w16 w16cex w16sdtdh wp14">
+<w:footnotes xmlns:wpc="http://schemas.microsoft.com/office/word/2010/wordprocessingCanvas" xmlns:cx="http://schemas.microsoft.com/office/drawing/2014/chartex" xmlns:cx1="http://schemas.microsoft.com/office/drawing/2015/9/8/chartex" xmlns:cx2="http://schemas.microsoft.com/office/drawing/2015/10/21/chartex" xmlns:cx3="http://schemas.microsoft.com/office/drawing/2016/5/9/chartex" xmlns:cx4="http://schemas.microsoft.com/office/drawing/2016/5/10/chartex" xmlns:cx5="http://schemas.microsoft.com/office/drawing/2016/5/11/chartex" xmlns:cx6="http://schemas.microsoft.com/office/drawing/2016/5/12/chartex" xmlns:cx7="http://schemas.microsoft.com/office/drawing/2016/5/13/chartex" xmlns:cx8="http://schemas.microsoft.com/office/drawing/2016/5/14/chartex" xmlns:mc="http://schemas.openxmlformats.org/markup-compatibility/2006" xmlns:aink="http://schemas.microsoft.com/office/drawing/2016/ink" xmlns:am3d="http://schemas.microsoft.com/office/drawing/2017/model3d" xmlns:o="urn:schemas-microsoft-com:office:office" xmlns:oel="http://schemas.microsoft.com/office/2019/extlst" xmlns:r="http://schemas.openxmlformats.org/officeDocument/2006/relationships" xmlns:m="http://schemas.openxmlformats.org/officeDocument/2006/math" xmlns:v="urn:schemas-microsoft-com:vml" xmlns:wp14="http://schemas.microsoft.com/office/word/2010/wordprocessingDrawing" xmlns:wp="http://schemas.openxmlformats.org/drawingml/2006/wordprocessingDrawing" xmlns:w10="urn:schemas-microsoft-com:office:word" xmlns:w="http://schemas.openxmlformats.org/wordprocessingml/2006/main" xmlns:w14="http://schemas.microsoft.com/office/word/2010/wordml" xmlns:w15="http://schemas.microsoft.com/office/word/2012/wordml" xmlns:w16cex="http://schemas.microsoft.com/office/word/2018/wordml/cex" xmlns:w16cid="http://schemas.microsoft.com/office/word/2016/wordml/cid" xmlns:w16="http://schemas.microsoft.com/office/word/2018/wordml" xmlns:w16du="http://schemas.microsoft.com/office/word/2023/wordml/word16du" xmlns:w16sdtdh="http://schemas.microsoft.com/office/word/2020/wordml/sdtdatahash" xmlns:w16se="http://schemas.microsoft.com/office/word/2015/wordml/symex" xmlns:wpg="http://schemas.microsoft.com/office/word/2010/wordprocessingGroup" xmlns:wpi="http://schemas.microsoft.com/office/word/2010/wordprocessingInk" xmlns:wne="http://schemas.microsoft.com/office/word/2006/wordml" xmlns:wps="http://schemas.microsoft.com/office/word/2010/wordprocessingShape" mc:Ignorable="w14 w15 w16se w16cid w16 w16cex w16sdtdh w16du wp14">
   <w:footnote w:type="separator" w:id="-1">
     <w:p>
       <w:pPr>
@@ -1996,7 +2011,17 @@
 </file>
 
 <file path=word/header1.xml><?xml version="1.0" encoding="utf-8"?>
-<w:hdr xmlns:wpc="http://schemas.microsoft.com/office/word/2010/wordprocessingCanvas" xmlns:cx="http://schemas.microsoft.com/office/drawing/2014/chartex" xmlns:cx1="http://schemas.microsoft.com/office/drawing/2015/9/8/chartex" xmlns:cx2="http://schemas.microsoft.com/office/drawing/2015/10/21/chartex" xmlns:cx3="http://schemas.microsoft.com/office/drawing/2016/5/9/chartex" xmlns:cx4="http://schemas.microsoft.com/office/drawing/2016/5/10/chartex" xmlns:cx5="http://schemas.microsoft.com/office/drawing/2016/5/11/chartex" xmlns:cx6="http://schemas.microsoft.com/office/drawing/2016/5/12/chartex" xmlns:cx7="http://schemas.microsoft.com/office/drawing/2016/5/13/chartex" xmlns:cx8="http://schemas.microsoft.com/office/drawing/2016/5/14/chartex" xmlns:mc="http://schemas.openxmlformats.org/markup-compatibility/2006" xmlns:aink="http://schemas.microsoft.com/office/drawing/2016/ink" xmlns:am3d="http://schemas.microsoft.com/office/drawing/2017/model3d" xmlns:o="urn:schemas-microsoft-com:office:office" xmlns:oel="http://schemas.microsoft.com/office/2019/extlst" xmlns:r="http://schemas.openxmlformats.org/officeDocument/2006/relationships" xmlns:m="http://schemas.openxmlformats.org/officeDocument/2006/math" xmlns:v="urn:schemas-microsoft-com:vml" xmlns:wp14="http://schemas.microsoft.com/office/word/2010/wordprocessingDrawing" xmlns:wp="http://schemas.openxmlformats.org/drawingml/2006/wordprocessingDrawing" xmlns:w10="urn:schemas-microsoft-com:office:word" xmlns:w="http://schemas.openxmlformats.org/wordprocessingml/2006/main" xmlns:w14="http://schemas.microsoft.com/office/word/2010/wordml" xmlns:w15="http://schemas.microsoft.com/office/word/2012/wordml" xmlns:w16cex="http://schemas.microsoft.com/office/word/2018/wordml/cex" xmlns:w16cid="http://schemas.microsoft.com/office/word/2016/wordml/cid" xmlns:w16="http://schemas.microsoft.com/office/word/2018/wordml" xmlns:w16sdtdh="http://schemas.microsoft.com/office/word/2020/wordml/sdtdatahash" xmlns:w16se="http://schemas.microsoft.com/office/word/2015/wordml/symex" xmlns:wpg="http://schemas.microsoft.com/office/word/2010/wordprocessingGroup" xmlns:wpi="http://schemas.microsoft.com/office/word/2010/wordprocessingInk" xmlns:wne="http://schemas.microsoft.com/office/word/2006/wordml" xmlns:wps="http://schemas.microsoft.com/office/word/2010/wordprocessingShape" mc:Ignorable="w14 w15 w16se w16cid w16 w16cex w16sdtdh wp14">
+<w:hdr xmlns:wpc="http://schemas.microsoft.com/office/word/2010/wordprocessingCanvas" xmlns:cx="http://schemas.microsoft.com/office/drawing/2014/chartex" xmlns:cx1="http://schemas.microsoft.com/office/drawing/2015/9/8/chartex" xmlns:cx2="http://schemas.microsoft.com/office/drawing/2015/10/21/chartex" xmlns:cx3="http://schemas.microsoft.com/office/drawing/2016/5/9/chartex" xmlns:cx4="http://schemas.microsoft.com/office/drawing/2016/5/10/chartex" xmlns:cx5="http://schemas.microsoft.com/office/drawing/2016/5/11/chartex" xmlns:cx6="http://schemas.microsoft.com/office/drawing/2016/5/12/chartex" xmlns:cx7="http://schemas.microsoft.com/office/drawing/2016/5/13/chartex" xmlns:cx8="http://schemas.microsoft.com/office/drawing/2016/5/14/chartex" xmlns:mc="http://schemas.openxmlformats.org/markup-compatibility/2006" xmlns:aink="http://schemas.microsoft.com/office/drawing/2016/ink" xmlns:am3d="http://schemas.microsoft.com/office/drawing/2017/model3d" xmlns:o="urn:schemas-microsoft-com:office:office" xmlns:oel="http://schemas.microsoft.com/office/2019/extlst" xmlns:r="http://schemas.openxmlformats.org/officeDocument/2006/relationships" xmlns:m="http://schemas.openxmlformats.org/officeDocument/2006/math" xmlns:v="urn:schemas-microsoft-com:vml" xmlns:wp14="http://schemas.microsoft.com/office/word/2010/wordprocessingDrawing" xmlns:wp="http://schemas.openxmlformats.org/drawingml/2006/wordprocessingDrawing" xmlns:w10="urn:schemas-microsoft-com:office:word" xmlns:w="http://schemas.openxmlformats.org/wordprocessingml/2006/main" xmlns:w14="http://schemas.microsoft.com/office/word/2010/wordml" xmlns:w15="http://schemas.microsoft.com/office/word/2012/wordml" xmlns:w16cex="http://schemas.microsoft.com/office/word/2018/wordml/cex" xmlns:w16cid="http://schemas.microsoft.com/office/word/2016/wordml/cid" xmlns:w16="http://schemas.microsoft.com/office/word/2018/wordml" xmlns:w16du="http://schemas.microsoft.com/office/word/2023/wordml/word16du" xmlns:w16sdtdh="http://schemas.microsoft.com/office/word/2020/wordml/sdtdatahash" xmlns:w16se="http://schemas.microsoft.com/office/word/2015/wordml/symex" xmlns:wpg="http://schemas.microsoft.com/office/word/2010/wordprocessingGroup" xmlns:wpi="http://schemas.microsoft.com/office/word/2010/wordprocessingInk" xmlns:wne="http://schemas.microsoft.com/office/word/2006/wordml" xmlns:wps="http://schemas.microsoft.com/office/word/2010/wordprocessingShape" mc:Ignorable="w14 w15 w16se w16cid w16 w16cex w16sdtdh w16du wp14">
+  <w:p>
+    <w:pPr>
+      <w:pStyle w:val="Header"/>
+    </w:pPr>
+  </w:p>
+</w:hdr>
+</file>
+
+<file path=word/header2.xml><?xml version="1.0" encoding="utf-8"?>
+<w:hdr xmlns:wpc="http://schemas.microsoft.com/office/word/2010/wordprocessingCanvas" xmlns:cx="http://schemas.microsoft.com/office/drawing/2014/chartex" xmlns:cx1="http://schemas.microsoft.com/office/drawing/2015/9/8/chartex" xmlns:cx2="http://schemas.microsoft.com/office/drawing/2015/10/21/chartex" xmlns:cx3="http://schemas.microsoft.com/office/drawing/2016/5/9/chartex" xmlns:cx4="http://schemas.microsoft.com/office/drawing/2016/5/10/chartex" xmlns:cx5="http://schemas.microsoft.com/office/drawing/2016/5/11/chartex" xmlns:cx6="http://schemas.microsoft.com/office/drawing/2016/5/12/chartex" xmlns:cx7="http://schemas.microsoft.com/office/drawing/2016/5/13/chartex" xmlns:cx8="http://schemas.microsoft.com/office/drawing/2016/5/14/chartex" xmlns:mc="http://schemas.openxmlformats.org/markup-compatibility/2006" xmlns:aink="http://schemas.microsoft.com/office/drawing/2016/ink" xmlns:am3d="http://schemas.microsoft.com/office/drawing/2017/model3d" xmlns:o="urn:schemas-microsoft-com:office:office" xmlns:oel="http://schemas.microsoft.com/office/2019/extlst" xmlns:r="http://schemas.openxmlformats.org/officeDocument/2006/relationships" xmlns:m="http://schemas.openxmlformats.org/officeDocument/2006/math" xmlns:v="urn:schemas-microsoft-com:vml" xmlns:wp14="http://schemas.microsoft.com/office/word/2010/wordprocessingDrawing" xmlns:wp="http://schemas.openxmlformats.org/drawingml/2006/wordprocessingDrawing" xmlns:w10="urn:schemas-microsoft-com:office:word" xmlns:w="http://schemas.openxmlformats.org/wordprocessingml/2006/main" xmlns:w14="http://schemas.microsoft.com/office/word/2010/wordml" xmlns:w15="http://schemas.microsoft.com/office/word/2012/wordml" xmlns:w16cex="http://schemas.microsoft.com/office/word/2018/wordml/cex" xmlns:w16cid="http://schemas.microsoft.com/office/word/2016/wordml/cid" xmlns:w16="http://schemas.microsoft.com/office/word/2018/wordml" xmlns:w16du="http://schemas.microsoft.com/office/word/2023/wordml/word16du" xmlns:w16sdtdh="http://schemas.microsoft.com/office/word/2020/wordml/sdtdatahash" xmlns:w16se="http://schemas.microsoft.com/office/word/2015/wordml/symex" xmlns:wpg="http://schemas.microsoft.com/office/word/2010/wordprocessingGroup" xmlns:wpi="http://schemas.microsoft.com/office/word/2010/wordprocessingInk" xmlns:wne="http://schemas.microsoft.com/office/word/2006/wordml" xmlns:wps="http://schemas.microsoft.com/office/word/2010/wordprocessingShape" mc:Ignorable="w14 w15 w16se w16cid w16 w16cex w16sdtdh w16du wp14">
   <w:p>
     <w:pPr>
       <w:pStyle w:val="Header"/>
@@ -2036,13 +2061,19 @@
       <w:t xml:space="preserve"> – </w:t>
     </w:r>
     <w:r>
-      <w:t>RELEASE CANDIDATE 1</w:t>
+      <w:t xml:space="preserve">RELEASE CANDIDATE </w:t>
+    </w:r>
+    <w:r>
+      <w:t>2</w:t>
     </w:r>
     <w:r>
       <w:tab/>
     </w:r>
     <w:r>
-      <w:t>November</w:t>
+      <w:t>Dec</w:t>
+    </w:r>
+    <w:r>
+      <w:t>ember</w:t>
     </w:r>
     <w:r>
       <w:t xml:space="preserve"> 20</w:t>
@@ -2051,14 +2082,14 @@
       <w:t>2</w:t>
     </w:r>
     <w:r>
-      <w:t>3</w:t>
+      <w:t>4</w:t>
     </w:r>
   </w:p>
 </w:hdr>
 </file>
 
-<file path=word/header2.xml><?xml version="1.0" encoding="utf-8"?>
-<w:hdr xmlns:wpc="http://schemas.microsoft.com/office/word/2010/wordprocessingCanvas" xmlns:cx="http://schemas.microsoft.com/office/drawing/2014/chartex" xmlns:cx1="http://schemas.microsoft.com/office/drawing/2015/9/8/chartex" xmlns:cx2="http://schemas.microsoft.com/office/drawing/2015/10/21/chartex" xmlns:cx3="http://schemas.microsoft.com/office/drawing/2016/5/9/chartex" xmlns:cx4="http://schemas.microsoft.com/office/drawing/2016/5/10/chartex" xmlns:cx5="http://schemas.microsoft.com/office/drawing/2016/5/11/chartex" xmlns:cx6="http://schemas.microsoft.com/office/drawing/2016/5/12/chartex" xmlns:cx7="http://schemas.microsoft.com/office/drawing/2016/5/13/chartex" xmlns:cx8="http://schemas.microsoft.com/office/drawing/2016/5/14/chartex" xmlns:mc="http://schemas.openxmlformats.org/markup-compatibility/2006" xmlns:aink="http://schemas.microsoft.com/office/drawing/2016/ink" xmlns:am3d="http://schemas.microsoft.com/office/drawing/2017/model3d" xmlns:o="urn:schemas-microsoft-com:office:office" xmlns:oel="http://schemas.microsoft.com/office/2019/extlst" xmlns:r="http://schemas.openxmlformats.org/officeDocument/2006/relationships" xmlns:m="http://schemas.openxmlformats.org/officeDocument/2006/math" xmlns:v="urn:schemas-microsoft-com:vml" xmlns:wp14="http://schemas.microsoft.com/office/word/2010/wordprocessingDrawing" xmlns:wp="http://schemas.openxmlformats.org/drawingml/2006/wordprocessingDrawing" xmlns:w10="urn:schemas-microsoft-com:office:word" xmlns:w="http://schemas.openxmlformats.org/wordprocessingml/2006/main" xmlns:w14="http://schemas.microsoft.com/office/word/2010/wordml" xmlns:w15="http://schemas.microsoft.com/office/word/2012/wordml" xmlns:w16cex="http://schemas.microsoft.com/office/word/2018/wordml/cex" xmlns:w16cid="http://schemas.microsoft.com/office/word/2016/wordml/cid" xmlns:w16="http://schemas.microsoft.com/office/word/2018/wordml" xmlns:w16sdtdh="http://schemas.microsoft.com/office/word/2020/wordml/sdtdatahash" xmlns:w16se="http://schemas.microsoft.com/office/word/2015/wordml/symex" xmlns:wpg="http://schemas.microsoft.com/office/word/2010/wordprocessingGroup" xmlns:wpi="http://schemas.microsoft.com/office/word/2010/wordprocessingInk" xmlns:wne="http://schemas.microsoft.com/office/word/2006/wordml" xmlns:wps="http://schemas.microsoft.com/office/word/2010/wordprocessingShape" mc:Ignorable="w14 w15 w16se w16cid w16 w16cex w16sdtdh wp14">
+<file path=word/header3.xml><?xml version="1.0" encoding="utf-8"?>
+<w:hdr xmlns:wpc="http://schemas.microsoft.com/office/word/2010/wordprocessingCanvas" xmlns:cx="http://schemas.microsoft.com/office/drawing/2014/chartex" xmlns:cx1="http://schemas.microsoft.com/office/drawing/2015/9/8/chartex" xmlns:cx2="http://schemas.microsoft.com/office/drawing/2015/10/21/chartex" xmlns:cx3="http://schemas.microsoft.com/office/drawing/2016/5/9/chartex" xmlns:cx4="http://schemas.microsoft.com/office/drawing/2016/5/10/chartex" xmlns:cx5="http://schemas.microsoft.com/office/drawing/2016/5/11/chartex" xmlns:cx6="http://schemas.microsoft.com/office/drawing/2016/5/12/chartex" xmlns:cx7="http://schemas.microsoft.com/office/drawing/2016/5/13/chartex" xmlns:cx8="http://schemas.microsoft.com/office/drawing/2016/5/14/chartex" xmlns:mc="http://schemas.openxmlformats.org/markup-compatibility/2006" xmlns:aink="http://schemas.microsoft.com/office/drawing/2016/ink" xmlns:am3d="http://schemas.microsoft.com/office/drawing/2017/model3d" xmlns:o="urn:schemas-microsoft-com:office:office" xmlns:oel="http://schemas.microsoft.com/office/2019/extlst" xmlns:r="http://schemas.openxmlformats.org/officeDocument/2006/relationships" xmlns:m="http://schemas.openxmlformats.org/officeDocument/2006/math" xmlns:v="urn:schemas-microsoft-com:vml" xmlns:wp14="http://schemas.microsoft.com/office/word/2010/wordprocessingDrawing" xmlns:wp="http://schemas.openxmlformats.org/drawingml/2006/wordprocessingDrawing" xmlns:w10="urn:schemas-microsoft-com:office:word" xmlns:w="http://schemas.openxmlformats.org/wordprocessingml/2006/main" xmlns:w14="http://schemas.microsoft.com/office/word/2010/wordml" xmlns:w15="http://schemas.microsoft.com/office/word/2012/wordml" xmlns:w16cex="http://schemas.microsoft.com/office/word/2018/wordml/cex" xmlns:w16cid="http://schemas.microsoft.com/office/word/2016/wordml/cid" xmlns:w16="http://schemas.microsoft.com/office/word/2018/wordml" xmlns:w16du="http://schemas.microsoft.com/office/word/2023/wordml/word16du" xmlns:w16sdtdh="http://schemas.microsoft.com/office/word/2020/wordml/sdtdatahash" xmlns:w16se="http://schemas.microsoft.com/office/word/2015/wordml/symex" xmlns:wpg="http://schemas.microsoft.com/office/word/2010/wordprocessingGroup" xmlns:wpi="http://schemas.microsoft.com/office/word/2010/wordprocessingInk" xmlns:wne="http://schemas.microsoft.com/office/word/2006/wordml" xmlns:wps="http://schemas.microsoft.com/office/word/2010/wordprocessingShape" mc:Ignorable="w14 w15 w16se w16cid w16 w16cex w16sdtdh w16du wp14">
   <w:p>
     <w:pPr>
       <w:pStyle w:val="Header"/>
@@ -2124,7 +2155,7 @@
 </file>
 
 <file path=word/numbering.xml><?xml version="1.0" encoding="utf-8"?>
-<w:numbering xmlns:wpc="http://schemas.microsoft.com/office/word/2010/wordprocessingCanvas" xmlns:cx="http://schemas.microsoft.com/office/drawing/2014/chartex" xmlns:cx1="http://schemas.microsoft.com/office/drawing/2015/9/8/chartex" xmlns:cx2="http://schemas.microsoft.com/office/drawing/2015/10/21/chartex" xmlns:cx3="http://schemas.microsoft.com/office/drawing/2016/5/9/chartex" xmlns:cx4="http://schemas.microsoft.com/office/drawing/2016/5/10/chartex" xmlns:cx5="http://schemas.microsoft.com/office/drawing/2016/5/11/chartex" xmlns:cx6="http://schemas.microsoft.com/office/drawing/2016/5/12/chartex" xmlns:cx7="http://schemas.microsoft.com/office/drawing/2016/5/13/chartex" xmlns:cx8="http://schemas.microsoft.com/office/drawing/2016/5/14/chartex" xmlns:mc="http://schemas.openxmlformats.org/markup-compatibility/2006" xmlns:aink="http://schemas.microsoft.com/office/drawing/2016/ink" xmlns:am3d="http://schemas.microsoft.com/office/drawing/2017/model3d" xmlns:o="urn:schemas-microsoft-com:office:office" xmlns:oel="http://schemas.microsoft.com/office/2019/extlst" xmlns:r="http://schemas.openxmlformats.org/officeDocument/2006/relationships" xmlns:m="http://schemas.openxmlformats.org/officeDocument/2006/math" xmlns:v="urn:schemas-microsoft-com:vml" xmlns:wp14="http://schemas.microsoft.com/office/word/2010/wordprocessingDrawing" xmlns:wp="http://schemas.openxmlformats.org/drawingml/2006/wordprocessingDrawing" xmlns:w10="urn:schemas-microsoft-com:office:word" xmlns:w="http://schemas.openxmlformats.org/wordprocessingml/2006/main" xmlns:w14="http://schemas.microsoft.com/office/word/2010/wordml" xmlns:w15="http://schemas.microsoft.com/office/word/2012/wordml" xmlns:w16cex="http://schemas.microsoft.com/office/word/2018/wordml/cex" xmlns:w16cid="http://schemas.microsoft.com/office/word/2016/wordml/cid" xmlns:w16="http://schemas.microsoft.com/office/word/2018/wordml" xmlns:w16sdtdh="http://schemas.microsoft.com/office/word/2020/wordml/sdtdatahash" xmlns:w16se="http://schemas.microsoft.com/office/word/2015/wordml/symex" xmlns:wpg="http://schemas.microsoft.com/office/word/2010/wordprocessingGroup" xmlns:wpi="http://schemas.microsoft.com/office/word/2010/wordprocessingInk" xmlns:wne="http://schemas.microsoft.com/office/word/2006/wordml" xmlns:wps="http://schemas.microsoft.com/office/word/2010/wordprocessingShape" mc:Ignorable="w14 w15 w16se w16cid w16 w16cex w16sdtdh wp14">
+<w:numbering xmlns:wpc="http://schemas.microsoft.com/office/word/2010/wordprocessingCanvas" xmlns:cx="http://schemas.microsoft.com/office/drawing/2014/chartex" xmlns:cx1="http://schemas.microsoft.com/office/drawing/2015/9/8/chartex" xmlns:cx2="http://schemas.microsoft.com/office/drawing/2015/10/21/chartex" xmlns:cx3="http://schemas.microsoft.com/office/drawing/2016/5/9/chartex" xmlns:cx4="http://schemas.microsoft.com/office/drawing/2016/5/10/chartex" xmlns:cx5="http://schemas.microsoft.com/office/drawing/2016/5/11/chartex" xmlns:cx6="http://schemas.microsoft.com/office/drawing/2016/5/12/chartex" xmlns:cx7="http://schemas.microsoft.com/office/drawing/2016/5/13/chartex" xmlns:cx8="http://schemas.microsoft.com/office/drawing/2016/5/14/chartex" xmlns:mc="http://schemas.openxmlformats.org/markup-compatibility/2006" xmlns:aink="http://schemas.microsoft.com/office/drawing/2016/ink" xmlns:am3d="http://schemas.microsoft.com/office/drawing/2017/model3d" xmlns:o="urn:schemas-microsoft-com:office:office" xmlns:oel="http://schemas.microsoft.com/office/2019/extlst" xmlns:r="http://schemas.openxmlformats.org/officeDocument/2006/relationships" xmlns:m="http://schemas.openxmlformats.org/officeDocument/2006/math" xmlns:v="urn:schemas-microsoft-com:vml" xmlns:wp14="http://schemas.microsoft.com/office/word/2010/wordprocessingDrawing" xmlns:wp="http://schemas.openxmlformats.org/drawingml/2006/wordprocessingDrawing" xmlns:w10="urn:schemas-microsoft-com:office:word" xmlns:w="http://schemas.openxmlformats.org/wordprocessingml/2006/main" xmlns:w14="http://schemas.microsoft.com/office/word/2010/wordml" xmlns:w15="http://schemas.microsoft.com/office/word/2012/wordml" xmlns:w16cex="http://schemas.microsoft.com/office/word/2018/wordml/cex" xmlns:w16cid="http://schemas.microsoft.com/office/word/2016/wordml/cid" xmlns:w16="http://schemas.microsoft.com/office/word/2018/wordml" xmlns:w16du="http://schemas.microsoft.com/office/word/2023/wordml/word16du" xmlns:w16sdtdh="http://schemas.microsoft.com/office/word/2020/wordml/sdtdatahash" xmlns:w16se="http://schemas.microsoft.com/office/word/2015/wordml/symex" xmlns:wpg="http://schemas.microsoft.com/office/word/2010/wordprocessingGroup" xmlns:wpi="http://schemas.microsoft.com/office/word/2010/wordprocessingInk" xmlns:wne="http://schemas.microsoft.com/office/word/2006/wordml" xmlns:wps="http://schemas.microsoft.com/office/word/2010/wordprocessingShape" mc:Ignorable="w14 w15 w16se w16cid w16 w16cex w16sdtdh w16du wp14">
   <w:abstractNum w:abstractNumId="0" w15:restartNumberingAfterBreak="0">
     <w:nsid w:val="0CCC29B2"/>
     <w:multiLevelType w:val="multilevel"/>
@@ -3078,7 +3109,7 @@
 </file>
 
 <file path=word/styles.xml><?xml version="1.0" encoding="utf-8"?>
-<w:styles xmlns:mc="http://schemas.openxmlformats.org/markup-compatibility/2006" xmlns:r="http://schemas.openxmlformats.org/officeDocument/2006/relationships" xmlns:w="http://schemas.openxmlformats.org/wordprocessingml/2006/main" xmlns:w14="http://schemas.microsoft.com/office/word/2010/wordml" xmlns:w15="http://schemas.microsoft.com/office/word/2012/wordml" xmlns:w16cex="http://schemas.microsoft.com/office/word/2018/wordml/cex" xmlns:w16cid="http://schemas.microsoft.com/office/word/2016/wordml/cid" xmlns:w16="http://schemas.microsoft.com/office/word/2018/wordml" xmlns:w16sdtdh="http://schemas.microsoft.com/office/word/2020/wordml/sdtdatahash" xmlns:w16se="http://schemas.microsoft.com/office/word/2015/wordml/symex" mc:Ignorable="w14 w15 w16se w16cid w16 w16cex w16sdtdh">
+<w:styles xmlns:mc="http://schemas.openxmlformats.org/markup-compatibility/2006" xmlns:r="http://schemas.openxmlformats.org/officeDocument/2006/relationships" xmlns:w="http://schemas.openxmlformats.org/wordprocessingml/2006/main" xmlns:w14="http://schemas.microsoft.com/office/word/2010/wordml" xmlns:w15="http://schemas.microsoft.com/office/word/2012/wordml" xmlns:w16cex="http://schemas.microsoft.com/office/word/2018/wordml/cex" xmlns:w16cid="http://schemas.microsoft.com/office/word/2016/wordml/cid" xmlns:w16="http://schemas.microsoft.com/office/word/2018/wordml" xmlns:w16du="http://schemas.microsoft.com/office/word/2023/wordml/word16du" xmlns:w16sdtdh="http://schemas.microsoft.com/office/word/2020/wordml/sdtdatahash" xmlns:w16se="http://schemas.microsoft.com/office/word/2015/wordml/symex" mc:Ignorable="w14 w15 w16se w16cid w16 w16cex w16sdtdh w16du">
   <w:docDefaults>
     <w:rPrDefault>
       <w:rPr>

</xml_diff>

<commit_message>
FInal spec update for publication
</commit_message>
<xml_diff>
--- a/v1-1/FIX_TechStd_Style_MASTER.docx
+++ b/v1-1/FIX_TechStd_Style_MASTER.docx
@@ -1781,12 +1781,10 @@
       </w:r>
     </w:p>
     <w:sectPr>
-      <w:headerReference w:type="even" r:id="rId10"/>
-      <w:headerReference w:type="default" r:id="rId11"/>
-      <w:footerReference w:type="even" r:id="rId12"/>
-      <w:footerReference w:type="default" r:id="rId13"/>
-      <w:headerReference w:type="first" r:id="rId14"/>
-      <w:footerReference w:type="first" r:id="rId15"/>
+      <w:headerReference w:type="default" r:id="rId10"/>
+      <w:footerReference w:type="default" r:id="rId11"/>
+      <w:headerReference w:type="first" r:id="rId12"/>
+      <w:footerReference w:type="first" r:id="rId13"/>
       <w:pgSz w:w="11900" w:h="16840"/>
       <w:pgMar w:top="1134" w:right="1134" w:bottom="1134" w:left="1134" w:header="1134" w:footer="454" w:gutter="0"/>
       <w:cols w:space="708"/>
@@ -1823,16 +1821,6 @@
 </file>
 
 <file path=word/footer1.xml><?xml version="1.0" encoding="utf-8"?>
-<w:ftr xmlns:wpc="http://schemas.microsoft.com/office/word/2010/wordprocessingCanvas" xmlns:cx="http://schemas.microsoft.com/office/drawing/2014/chartex" xmlns:cx1="http://schemas.microsoft.com/office/drawing/2015/9/8/chartex" xmlns:cx2="http://schemas.microsoft.com/office/drawing/2015/10/21/chartex" xmlns:cx3="http://schemas.microsoft.com/office/drawing/2016/5/9/chartex" xmlns:cx4="http://schemas.microsoft.com/office/drawing/2016/5/10/chartex" xmlns:cx5="http://schemas.microsoft.com/office/drawing/2016/5/11/chartex" xmlns:cx6="http://schemas.microsoft.com/office/drawing/2016/5/12/chartex" xmlns:cx7="http://schemas.microsoft.com/office/drawing/2016/5/13/chartex" xmlns:cx8="http://schemas.microsoft.com/office/drawing/2016/5/14/chartex" xmlns:mc="http://schemas.openxmlformats.org/markup-compatibility/2006" xmlns:aink="http://schemas.microsoft.com/office/drawing/2016/ink" xmlns:am3d="http://schemas.microsoft.com/office/drawing/2017/model3d" xmlns:o="urn:schemas-microsoft-com:office:office" xmlns:oel="http://schemas.microsoft.com/office/2019/extlst" xmlns:r="http://schemas.openxmlformats.org/officeDocument/2006/relationships" xmlns:m="http://schemas.openxmlformats.org/officeDocument/2006/math" xmlns:v="urn:schemas-microsoft-com:vml" xmlns:wp14="http://schemas.microsoft.com/office/word/2010/wordprocessingDrawing" xmlns:wp="http://schemas.openxmlformats.org/drawingml/2006/wordprocessingDrawing" xmlns:w10="urn:schemas-microsoft-com:office:word" xmlns:w="http://schemas.openxmlformats.org/wordprocessingml/2006/main" xmlns:w14="http://schemas.microsoft.com/office/word/2010/wordml" xmlns:w15="http://schemas.microsoft.com/office/word/2012/wordml" xmlns:w16cex="http://schemas.microsoft.com/office/word/2018/wordml/cex" xmlns:w16cid="http://schemas.microsoft.com/office/word/2016/wordml/cid" xmlns:w16="http://schemas.microsoft.com/office/word/2018/wordml" xmlns:w16du="http://schemas.microsoft.com/office/word/2023/wordml/word16du" xmlns:w16sdtdh="http://schemas.microsoft.com/office/word/2020/wordml/sdtdatahash" xmlns:w16se="http://schemas.microsoft.com/office/word/2015/wordml/symex" xmlns:wpg="http://schemas.microsoft.com/office/word/2010/wordprocessingGroup" xmlns:wpi="http://schemas.microsoft.com/office/word/2010/wordprocessingInk" xmlns:wne="http://schemas.microsoft.com/office/word/2006/wordml" xmlns:wps="http://schemas.microsoft.com/office/word/2010/wordprocessingShape" mc:Ignorable="w14 w15 w16se w16cid w16 w16cex w16sdtdh w16du wp14">
-  <w:p>
-    <w:pPr>
-      <w:pStyle w:val="Footer"/>
-    </w:pPr>
-  </w:p>
-</w:ftr>
-</file>
-
-<file path=word/footer2.xml><?xml version="1.0" encoding="utf-8"?>
 <w:ftr xmlns:wpc="http://schemas.microsoft.com/office/word/2010/wordprocessingCanvas" xmlns:cx="http://schemas.microsoft.com/office/drawing/2014/chartex" xmlns:cx1="http://schemas.microsoft.com/office/drawing/2015/9/8/chartex" xmlns:cx2="http://schemas.microsoft.com/office/drawing/2015/10/21/chartex" xmlns:cx3="http://schemas.microsoft.com/office/drawing/2016/5/9/chartex" xmlns:cx4="http://schemas.microsoft.com/office/drawing/2016/5/10/chartex" xmlns:cx5="http://schemas.microsoft.com/office/drawing/2016/5/11/chartex" xmlns:cx6="http://schemas.microsoft.com/office/drawing/2016/5/12/chartex" xmlns:cx7="http://schemas.microsoft.com/office/drawing/2016/5/13/chartex" xmlns:cx8="http://schemas.microsoft.com/office/drawing/2016/5/14/chartex" xmlns:mc="http://schemas.openxmlformats.org/markup-compatibility/2006" xmlns:aink="http://schemas.microsoft.com/office/drawing/2016/ink" xmlns:am3d="http://schemas.microsoft.com/office/drawing/2017/model3d" xmlns:o="urn:schemas-microsoft-com:office:office" xmlns:oel="http://schemas.microsoft.com/office/2019/extlst" xmlns:r="http://schemas.openxmlformats.org/officeDocument/2006/relationships" xmlns:m="http://schemas.openxmlformats.org/officeDocument/2006/math" xmlns:v="urn:schemas-microsoft-com:vml" xmlns:wp14="http://schemas.microsoft.com/office/word/2010/wordprocessingDrawing" xmlns:wp="http://schemas.openxmlformats.org/drawingml/2006/wordprocessingDrawing" xmlns:w10="urn:schemas-microsoft-com:office:word" xmlns:w="http://schemas.openxmlformats.org/wordprocessingml/2006/main" xmlns:w14="http://schemas.microsoft.com/office/word/2010/wordml" xmlns:w15="http://schemas.microsoft.com/office/word/2012/wordml" xmlns:w16cex="http://schemas.microsoft.com/office/word/2018/wordml/cex" xmlns:w16cid="http://schemas.microsoft.com/office/word/2016/wordml/cid" xmlns:w16="http://schemas.microsoft.com/office/word/2018/wordml" xmlns:w16du="http://schemas.microsoft.com/office/word/2023/wordml/word16du" xmlns:w16sdtdh="http://schemas.microsoft.com/office/word/2020/wordml/sdtdatahash" xmlns:w16se="http://schemas.microsoft.com/office/word/2015/wordml/symex" xmlns:wpg="http://schemas.microsoft.com/office/word/2010/wordprocessingGroup" xmlns:wpi="http://schemas.microsoft.com/office/word/2010/wordprocessingInk" xmlns:wne="http://schemas.microsoft.com/office/word/2006/wordml" xmlns:wps="http://schemas.microsoft.com/office/word/2010/wordprocessingShape" mc:Ignorable="w14 w15 w16se w16cid w16 w16cex w16sdtdh w16du wp14">
   <w:p>
     <w:pPr>
@@ -1850,10 +1838,7 @@
       <w:sym w:font="Symbol" w:char="F0D3"/>
     </w:r>
     <w:r>
-      <w:t xml:space="preserve"> Copyright, </w:t>
-    </w:r>
-    <w:r>
-      <w:t>2011-20</w:t>
+      <w:t xml:space="preserve"> Copyright, 2011-20</w:t>
     </w:r>
     <w:r>
       <w:t>2</w:t>
@@ -1931,7 +1916,7 @@
 </w:ftr>
 </file>
 
-<file path=word/footer3.xml><?xml version="1.0" encoding="utf-8"?>
+<file path=word/footer2.xml><?xml version="1.0" encoding="utf-8"?>
 <w:ftr xmlns:wpc="http://schemas.microsoft.com/office/word/2010/wordprocessingCanvas" xmlns:cx="http://schemas.microsoft.com/office/drawing/2014/chartex" xmlns:cx1="http://schemas.microsoft.com/office/drawing/2015/9/8/chartex" xmlns:cx2="http://schemas.microsoft.com/office/drawing/2015/10/21/chartex" xmlns:cx3="http://schemas.microsoft.com/office/drawing/2016/5/9/chartex" xmlns:cx4="http://schemas.microsoft.com/office/drawing/2016/5/10/chartex" xmlns:cx5="http://schemas.microsoft.com/office/drawing/2016/5/11/chartex" xmlns:cx6="http://schemas.microsoft.com/office/drawing/2016/5/12/chartex" xmlns:cx7="http://schemas.microsoft.com/office/drawing/2016/5/13/chartex" xmlns:cx8="http://schemas.microsoft.com/office/drawing/2016/5/14/chartex" xmlns:mc="http://schemas.openxmlformats.org/markup-compatibility/2006" xmlns:aink="http://schemas.microsoft.com/office/drawing/2016/ink" xmlns:am3d="http://schemas.microsoft.com/office/drawing/2017/model3d" xmlns:o="urn:schemas-microsoft-com:office:office" xmlns:oel="http://schemas.microsoft.com/office/2019/extlst" xmlns:r="http://schemas.openxmlformats.org/officeDocument/2006/relationships" xmlns:m="http://schemas.openxmlformats.org/officeDocument/2006/math" xmlns:v="urn:schemas-microsoft-com:vml" xmlns:wp14="http://schemas.microsoft.com/office/word/2010/wordprocessingDrawing" xmlns:wp="http://schemas.openxmlformats.org/drawingml/2006/wordprocessingDrawing" xmlns:w10="urn:schemas-microsoft-com:office:word" xmlns:w="http://schemas.openxmlformats.org/wordprocessingml/2006/main" xmlns:w14="http://schemas.microsoft.com/office/word/2010/wordml" xmlns:w15="http://schemas.microsoft.com/office/word/2012/wordml" xmlns:w16cex="http://schemas.microsoft.com/office/word/2018/wordml/cex" xmlns:w16cid="http://schemas.microsoft.com/office/word/2016/wordml/cid" xmlns:w16="http://schemas.microsoft.com/office/word/2018/wordml" xmlns:w16du="http://schemas.microsoft.com/office/word/2023/wordml/word16du" xmlns:w16sdtdh="http://schemas.microsoft.com/office/word/2020/wordml/sdtdatahash" xmlns:w16se="http://schemas.microsoft.com/office/word/2015/wordml/symex" xmlns:wpg="http://schemas.microsoft.com/office/word/2010/wordprocessingGroup" xmlns:wpi="http://schemas.microsoft.com/office/word/2010/wordprocessingInk" xmlns:wne="http://schemas.microsoft.com/office/word/2006/wordml" xmlns:wps="http://schemas.microsoft.com/office/word/2010/wordprocessingShape" mc:Ignorable="w14 w15 w16se w16cid w16 w16cex w16sdtdh w16du wp14">
   <w:p>
     <w:pPr>
@@ -2011,16 +1996,6 @@
 </file>
 
 <file path=word/header1.xml><?xml version="1.0" encoding="utf-8"?>
-<w:hdr xmlns:wpc="http://schemas.microsoft.com/office/word/2010/wordprocessingCanvas" xmlns:cx="http://schemas.microsoft.com/office/drawing/2014/chartex" xmlns:cx1="http://schemas.microsoft.com/office/drawing/2015/9/8/chartex" xmlns:cx2="http://schemas.microsoft.com/office/drawing/2015/10/21/chartex" xmlns:cx3="http://schemas.microsoft.com/office/drawing/2016/5/9/chartex" xmlns:cx4="http://schemas.microsoft.com/office/drawing/2016/5/10/chartex" xmlns:cx5="http://schemas.microsoft.com/office/drawing/2016/5/11/chartex" xmlns:cx6="http://schemas.microsoft.com/office/drawing/2016/5/12/chartex" xmlns:cx7="http://schemas.microsoft.com/office/drawing/2016/5/13/chartex" xmlns:cx8="http://schemas.microsoft.com/office/drawing/2016/5/14/chartex" xmlns:mc="http://schemas.openxmlformats.org/markup-compatibility/2006" xmlns:aink="http://schemas.microsoft.com/office/drawing/2016/ink" xmlns:am3d="http://schemas.microsoft.com/office/drawing/2017/model3d" xmlns:o="urn:schemas-microsoft-com:office:office" xmlns:oel="http://schemas.microsoft.com/office/2019/extlst" xmlns:r="http://schemas.openxmlformats.org/officeDocument/2006/relationships" xmlns:m="http://schemas.openxmlformats.org/officeDocument/2006/math" xmlns:v="urn:schemas-microsoft-com:vml" xmlns:wp14="http://schemas.microsoft.com/office/word/2010/wordprocessingDrawing" xmlns:wp="http://schemas.openxmlformats.org/drawingml/2006/wordprocessingDrawing" xmlns:w10="urn:schemas-microsoft-com:office:word" xmlns:w="http://schemas.openxmlformats.org/wordprocessingml/2006/main" xmlns:w14="http://schemas.microsoft.com/office/word/2010/wordml" xmlns:w15="http://schemas.microsoft.com/office/word/2012/wordml" xmlns:w16cex="http://schemas.microsoft.com/office/word/2018/wordml/cex" xmlns:w16cid="http://schemas.microsoft.com/office/word/2016/wordml/cid" xmlns:w16="http://schemas.microsoft.com/office/word/2018/wordml" xmlns:w16du="http://schemas.microsoft.com/office/word/2023/wordml/word16du" xmlns:w16sdtdh="http://schemas.microsoft.com/office/word/2020/wordml/sdtdatahash" xmlns:w16se="http://schemas.microsoft.com/office/word/2015/wordml/symex" xmlns:wpg="http://schemas.microsoft.com/office/word/2010/wordprocessingGroup" xmlns:wpi="http://schemas.microsoft.com/office/word/2010/wordprocessingInk" xmlns:wne="http://schemas.microsoft.com/office/word/2006/wordml" xmlns:wps="http://schemas.microsoft.com/office/word/2010/wordprocessingShape" mc:Ignorable="w14 w15 w16se w16cid w16 w16cex w16sdtdh w16du wp14">
-  <w:p>
-    <w:pPr>
-      <w:pStyle w:val="Header"/>
-    </w:pPr>
-  </w:p>
-</w:hdr>
-</file>
-
-<file path=word/header2.xml><?xml version="1.0" encoding="utf-8"?>
 <w:hdr xmlns:wpc="http://schemas.microsoft.com/office/word/2010/wordprocessingCanvas" xmlns:cx="http://schemas.microsoft.com/office/drawing/2014/chartex" xmlns:cx1="http://schemas.microsoft.com/office/drawing/2015/9/8/chartex" xmlns:cx2="http://schemas.microsoft.com/office/drawing/2015/10/21/chartex" xmlns:cx3="http://schemas.microsoft.com/office/drawing/2016/5/9/chartex" xmlns:cx4="http://schemas.microsoft.com/office/drawing/2016/5/10/chartex" xmlns:cx5="http://schemas.microsoft.com/office/drawing/2016/5/11/chartex" xmlns:cx6="http://schemas.microsoft.com/office/drawing/2016/5/12/chartex" xmlns:cx7="http://schemas.microsoft.com/office/drawing/2016/5/13/chartex" xmlns:cx8="http://schemas.microsoft.com/office/drawing/2016/5/14/chartex" xmlns:mc="http://schemas.openxmlformats.org/markup-compatibility/2006" xmlns:aink="http://schemas.microsoft.com/office/drawing/2016/ink" xmlns:am3d="http://schemas.microsoft.com/office/drawing/2017/model3d" xmlns:o="urn:schemas-microsoft-com:office:office" xmlns:oel="http://schemas.microsoft.com/office/2019/extlst" xmlns:r="http://schemas.openxmlformats.org/officeDocument/2006/relationships" xmlns:m="http://schemas.openxmlformats.org/officeDocument/2006/math" xmlns:v="urn:schemas-microsoft-com:vml" xmlns:wp14="http://schemas.microsoft.com/office/word/2010/wordprocessingDrawing" xmlns:wp="http://schemas.openxmlformats.org/drawingml/2006/wordprocessingDrawing" xmlns:w10="urn:schemas-microsoft-com:office:word" xmlns:w="http://schemas.openxmlformats.org/wordprocessingml/2006/main" xmlns:w14="http://schemas.microsoft.com/office/word/2010/wordml" xmlns:w15="http://schemas.microsoft.com/office/word/2012/wordml" xmlns:w16cex="http://schemas.microsoft.com/office/word/2018/wordml/cex" xmlns:w16cid="http://schemas.microsoft.com/office/word/2016/wordml/cid" xmlns:w16="http://schemas.microsoft.com/office/word/2018/wordml" xmlns:w16du="http://schemas.microsoft.com/office/word/2023/wordml/word16du" xmlns:w16sdtdh="http://schemas.microsoft.com/office/word/2020/wordml/sdtdatahash" xmlns:w16se="http://schemas.microsoft.com/office/word/2015/wordml/symex" xmlns:wpg="http://schemas.microsoft.com/office/word/2010/wordprocessingGroup" xmlns:wpi="http://schemas.microsoft.com/office/word/2010/wordprocessingInk" xmlns:wne="http://schemas.microsoft.com/office/word/2006/wordml" xmlns:wps="http://schemas.microsoft.com/office/word/2010/wordprocessingShape" mc:Ignorable="w14 w15 w16se w16cid w16 w16cex w16sdtdh w16du wp14">
   <w:p>
     <w:pPr>
@@ -2070,10 +2045,10 @@
       <w:tab/>
     </w:r>
     <w:r>
-      <w:t>Dec</w:t>
+      <w:t>Nove</w:t>
     </w:r>
     <w:r>
-      <w:t>ember</w:t>
+      <w:t>mber</w:t>
     </w:r>
     <w:r>
       <w:t xml:space="preserve"> 20</w:t>
@@ -2088,7 +2063,7 @@
 </w:hdr>
 </file>
 
-<file path=word/header3.xml><?xml version="1.0" encoding="utf-8"?>
+<file path=word/header2.xml><?xml version="1.0" encoding="utf-8"?>
 <w:hdr xmlns:wpc="http://schemas.microsoft.com/office/word/2010/wordprocessingCanvas" xmlns:cx="http://schemas.microsoft.com/office/drawing/2014/chartex" xmlns:cx1="http://schemas.microsoft.com/office/drawing/2015/9/8/chartex" xmlns:cx2="http://schemas.microsoft.com/office/drawing/2015/10/21/chartex" xmlns:cx3="http://schemas.microsoft.com/office/drawing/2016/5/9/chartex" xmlns:cx4="http://schemas.microsoft.com/office/drawing/2016/5/10/chartex" xmlns:cx5="http://schemas.microsoft.com/office/drawing/2016/5/11/chartex" xmlns:cx6="http://schemas.microsoft.com/office/drawing/2016/5/12/chartex" xmlns:cx7="http://schemas.microsoft.com/office/drawing/2016/5/13/chartex" xmlns:cx8="http://schemas.microsoft.com/office/drawing/2016/5/14/chartex" xmlns:mc="http://schemas.openxmlformats.org/markup-compatibility/2006" xmlns:aink="http://schemas.microsoft.com/office/drawing/2016/ink" xmlns:am3d="http://schemas.microsoft.com/office/drawing/2017/model3d" xmlns:o="urn:schemas-microsoft-com:office:office" xmlns:oel="http://schemas.microsoft.com/office/2019/extlst" xmlns:r="http://schemas.openxmlformats.org/officeDocument/2006/relationships" xmlns:m="http://schemas.openxmlformats.org/officeDocument/2006/math" xmlns:v="urn:schemas-microsoft-com:vml" xmlns:wp14="http://schemas.microsoft.com/office/word/2010/wordprocessingDrawing" xmlns:wp="http://schemas.openxmlformats.org/drawingml/2006/wordprocessingDrawing" xmlns:w10="urn:schemas-microsoft-com:office:word" xmlns:w="http://schemas.openxmlformats.org/wordprocessingml/2006/main" xmlns:w14="http://schemas.microsoft.com/office/word/2010/wordml" xmlns:w15="http://schemas.microsoft.com/office/word/2012/wordml" xmlns:w16cex="http://schemas.microsoft.com/office/word/2018/wordml/cex" xmlns:w16cid="http://schemas.microsoft.com/office/word/2016/wordml/cid" xmlns:w16="http://schemas.microsoft.com/office/word/2018/wordml" xmlns:w16du="http://schemas.microsoft.com/office/word/2023/wordml/word16du" xmlns:w16sdtdh="http://schemas.microsoft.com/office/word/2020/wordml/sdtdatahash" xmlns:w16se="http://schemas.microsoft.com/office/word/2015/wordml/symex" xmlns:wpg="http://schemas.microsoft.com/office/word/2010/wordprocessingGroup" xmlns:wpi="http://schemas.microsoft.com/office/word/2010/wordprocessingInk" xmlns:wne="http://schemas.microsoft.com/office/word/2006/wordml" xmlns:wps="http://schemas.microsoft.com/office/word/2010/wordprocessingShape" mc:Ignorable="w14 w15 w16se w16cid w16 w16cex w16sdtdh w16du wp14">
   <w:p>
     <w:pPr>

</xml_diff>